<commit_message>
Ajuste topico 1 de acordo com o arquivo do codigo
</commit_message>
<xml_diff>
--- a/TRabalho03_Final.docx
+++ b/TRabalho03_Final.docx
@@ -13,7 +13,7 @@
           <w:noProof/>
         </w:rPr>
         <w:drawing>
-          <wp:anchor distT="0" distB="0" distL="114300" distR="114300" simplePos="0" relativeHeight="251658240" behindDoc="0" locked="0" layoutInCell="1" allowOverlap="1" wp14:anchorId="58A71D0C">
+          <wp:anchor distT="0" distB="0" distL="114300" distR="114300" simplePos="0" relativeHeight="251658240" behindDoc="0" locked="0" layoutInCell="1" allowOverlap="1" wp14:anchorId="2AD058B8" wp14:editId="15E85C72">
             <wp:simplePos x="0" y="0"/>
             <wp:positionH relativeFrom="column">
               <wp:posOffset>276860</wp:posOffset>
@@ -211,8 +211,21 @@
         <w:spacing w:after="0" w:line="240" w:lineRule="auto"/>
       </w:pPr>
       <w:r>
-        <w:t>Marina Abichabki Pivato</w:t>
-      </w:r>
+        <w:t xml:space="preserve">Marina </w:t>
+      </w:r>
+      <w:proofErr w:type="spellStart"/>
+      <w:r>
+        <w:t>Abichabki</w:t>
+      </w:r>
+      <w:proofErr w:type="spellEnd"/>
+      <w:r>
+        <w:t xml:space="preserve"> </w:t>
+      </w:r>
+      <w:proofErr w:type="spellStart"/>
+      <w:r>
+        <w:t>Pivato</w:t>
+      </w:r>
+      <w:proofErr w:type="spellEnd"/>
     </w:p>
     <w:p/>
     <w:p/>
@@ -326,318 +339,464 @@
       </w:r>
     </w:p>
     <w:p>
-      <w:r>
-        <w:t>Devido à existência de anomalias nos dados capturados, foi necessário realizar o tratamento dos dados para que a análise não apresentasse resultados distorcidos e portanto, não prejudicasse a compreensão final.</w:t>
-      </w:r>
-    </w:p>
-    <w:p>
-      <w:pPr>
-        <w:pStyle w:val="PargrafodaLista"/>
-        <w:numPr>
-          <w:ilvl w:val="1"/>
-          <w:numId w:val="21"/>
-        </w:numPr>
-        <w:rPr>
-          <w:b/>
-          <w:bCs/>
-        </w:rPr>
-      </w:pPr>
-      <w:r>
-        <w:rPr>
-          <w:b/>
-          <w:bCs/>
-        </w:rPr>
-        <w:t>OBSERVAÇÕES AUSENTES</w:t>
-      </w:r>
-    </w:p>
-    <w:p>
-      <w:pPr>
-        <w:rPr>
-          <w:b/>
-          <w:bCs/>
-        </w:rPr>
-      </w:pPr>
-      <w:r>
-        <w:t>Observações ausentes podem surgir desde a perda de informação bem como a falta de resposta durante a coleta. Nos dados coletados, existem diversas informações ausentes, portanto marcamos essas informações com uma constante lógica indicadora de valor ausente (</w:t>
-      </w:r>
-      <w:r>
-        <w:rPr>
-          <w:b/>
-          <w:bCs/>
-        </w:rPr>
-        <w:t>NA)</w:t>
-      </w:r>
-      <w:r>
-        <w:t xml:space="preserve"> durante</w:t>
-      </w:r>
-      <w:r>
-        <w:t xml:space="preserve"> o tratamento dos dados, para depois removê-los de acordo com o </w:t>
-      </w:r>
-      <w:r>
-        <w:rPr>
-          <w:u w:val="single"/>
-        </w:rPr>
-        <w:t>trecho de código 1.2</w:t>
-      </w:r>
-      <w:r>
-        <w:t>.</w:t>
-      </w:r>
-    </w:p>
-    <w:p>
-      <w:pPr>
-        <w:rPr>
-          <w:b/>
-          <w:bCs/>
-        </w:rPr>
-      </w:pPr>
-      <w:r>
-        <w:rPr>
-          <w:b/>
-          <w:bCs/>
-        </w:rPr>
-        <w:t>2.2 COERÇÃO IMPLÍCITA</w:t>
+      <w:pPr>
+        <w:rPr>
+          <w:b/>
+          <w:bCs/>
+        </w:rPr>
+      </w:pPr>
+      <w:r>
+        <w:t xml:space="preserve">Devido à existência de anomalias nos dados capturados, foi necessário realizar o tratamento dos dados para que a análise não apresentasse resultados distorcidos </w:t>
+      </w:r>
+      <w:proofErr w:type="gramStart"/>
+      <w:r>
+        <w:t>e</w:t>
+      </w:r>
+      <w:proofErr w:type="gramEnd"/>
+      <w:r>
+        <w:t xml:space="preserve"> portanto, não prejudicasse a compreensão final.</w:t>
+      </w:r>
+    </w:p>
+    <w:p>
+      <w:pPr>
+        <w:rPr>
+          <w:b/>
+          <w:bCs/>
+        </w:rPr>
+      </w:pPr>
+      <w:r>
+        <w:rPr>
+          <w:b/>
+          <w:bCs/>
+        </w:rPr>
+        <w:t>2.</w:t>
+      </w:r>
+      <w:r>
+        <w:rPr>
+          <w:b/>
+          <w:bCs/>
+        </w:rPr>
+        <w:t>1</w:t>
+      </w:r>
+      <w:r>
+        <w:rPr>
+          <w:b/>
+          <w:bCs/>
+        </w:rPr>
+        <w:t xml:space="preserve"> COERÇÃO IMPLÍCITA</w:t>
       </w:r>
     </w:p>
     <w:p>
       <w:r>
         <w:t xml:space="preserve">Observamos que a coluna de temperatura foi definida como </w:t>
       </w:r>
+      <w:proofErr w:type="spellStart"/>
       <w:r>
         <w:rPr>
           <w:i/>
           <w:iCs/>
         </w:rPr>
-        <w:t xml:space="preserve">factor </w:t>
-      </w:r>
-      <w:r>
-        <w:t xml:space="preserve">durante a leitura dos dados, pois o parâmetro </w:t>
-      </w:r>
+        <w:t>factor</w:t>
+      </w:r>
+      <w:proofErr w:type="spellEnd"/>
       <w:r>
         <w:rPr>
           <w:i/>
           <w:iCs/>
         </w:rPr>
-        <w:t xml:space="preserve">StringsAsFactors </w:t>
-      </w:r>
-      <w:r>
-        <w:t xml:space="preserve">tem como valor default </w:t>
-      </w:r>
-      <w:r>
-        <w:rPr>
-          <w:b/>
-          <w:bCs/>
-        </w:rPr>
-        <w:t>TRUE</w:t>
-      </w:r>
-      <w:r>
-        <w:t xml:space="preserve">. Portanto, efetuamos uma conversão de </w:t>
-      </w:r>
+        <w:t xml:space="preserve"> </w:t>
+      </w:r>
+      <w:r>
+        <w:t xml:space="preserve">durante a leitura dos dados, pois o parâmetro </w:t>
+      </w:r>
+      <w:proofErr w:type="spellStart"/>
       <w:r>
         <w:rPr>
           <w:i/>
           <w:iCs/>
         </w:rPr>
-        <w:t>fator</w:t>
-      </w:r>
-      <w:r>
-        <w:t xml:space="preserve"> para </w:t>
-      </w:r>
+        <w:t>StringsAsFactors</w:t>
+      </w:r>
+      <w:proofErr w:type="spellEnd"/>
       <w:r>
         <w:rPr>
           <w:i/>
           <w:iCs/>
         </w:rPr>
-        <w:t>string</w:t>
-      </w:r>
-      <w:r>
-        <w:t xml:space="preserve"> e por conseguinte, para </w:t>
+        <w:t xml:space="preserve"> </w:t>
+      </w:r>
+      <w:r>
+        <w:t xml:space="preserve">tem como valor default </w:t>
+      </w:r>
+      <w:r>
+        <w:rPr>
+          <w:b/>
+          <w:bCs/>
+        </w:rPr>
+        <w:t>TRUE</w:t>
+      </w:r>
+      <w:r>
+        <w:t xml:space="preserve">. Portanto, efetuamos uma conversão de </w:t>
       </w:r>
       <w:r>
         <w:rPr>
           <w:i/>
           <w:iCs/>
         </w:rPr>
-        <w:t>numeric</w:t>
-      </w:r>
-      <w:r>
-        <w:t xml:space="preserve">, como demonstrado no </w:t>
-      </w:r>
-      <w:r>
-        <w:rPr>
-          <w:u w:val="single"/>
-        </w:rPr>
-        <w:t>trecho de código 1.3</w:t>
-      </w:r>
-      <w:r>
-        <w:t>. </w:t>
-      </w:r>
-    </w:p>
-    <w:p>
-      <w:pPr>
-        <w:rPr>
-          <w:b/>
-          <w:bCs/>
-        </w:rPr>
-      </w:pPr>
-      <w:r>
-        <w:rPr>
-          <w:b/>
-          <w:bCs/>
-        </w:rPr>
-        <w:lastRenderedPageBreak/>
-        <w:t>2.3 REMOÇÃO DE OUTLIERS</w:t>
-      </w:r>
-    </w:p>
-    <w:p>
-      <w:r>
-        <w:t xml:space="preserve">Outro erro comum é a existência de </w:t>
-      </w:r>
+        <w:t>fator</w:t>
+      </w:r>
+      <w:r>
+        <w:t xml:space="preserve"> para </w:t>
+      </w:r>
+      <w:proofErr w:type="spellStart"/>
       <w:r>
         <w:rPr>
           <w:i/>
           <w:iCs/>
         </w:rPr>
-        <w:t>outliers</w:t>
-      </w:r>
-      <w:r>
-        <w:rPr>
-          <w:b/>
-          <w:bCs/>
-        </w:rPr>
-        <w:t xml:space="preserve">, </w:t>
-      </w:r>
-      <w:r>
-        <w:t xml:space="preserve">que são valores que fogem do padrão ou que não fazem sentido para o tipo de dado analisado devido a erros de input, como por exemplo, a sensação térmica máxima de 99.9°C encontrada durante um sumário da coluna de sensação térmica que exibe valores mínimos, máximos, mediana, média, primeiro quartil e terceiro quartil dos dados. Efetuando a mesma análise para a umidade foram encontrados valores de umidade iguais a 0, que não correspondem a valores válidos. O tratamento dessas anomalias envolve a remoção ou substituição por valores padrões e foram realizados no </w:t>
-      </w:r>
-      <w:r>
-        <w:rPr>
-          <w:u w:val="single"/>
-        </w:rPr>
-        <w:t>trecho de código 1.4</w:t>
-      </w:r>
-      <w:r>
-        <w:t>.</w:t>
-      </w:r>
-    </w:p>
-    <w:p>
-      <w:pPr>
-        <w:rPr>
-          <w:b/>
-          <w:bCs/>
-        </w:rPr>
-      </w:pPr>
-      <w:r>
-        <w:rPr>
-          <w:b/>
-          <w:bCs/>
-        </w:rPr>
-        <w:t>2.4 FORMATAÇÃO D</w:t>
-      </w:r>
-      <w:r>
-        <w:rPr>
-          <w:b/>
-          <w:bCs/>
-        </w:rPr>
-        <w:t>A</w:t>
-      </w:r>
-      <w:r>
-        <w:rPr>
-          <w:b/>
-          <w:bCs/>
-        </w:rPr>
-        <w:t xml:space="preserve"> DATA</w:t>
-      </w:r>
-    </w:p>
-    <w:p>
-      <w:r>
-        <w:t xml:space="preserve">Os dados também podem estar com um formato não compatível com a sintaxe da linguagem R, portanto efetuamos uma conversão dessas informações para o formato POSIXct, de acordo com o </w:t>
-      </w:r>
-      <w:r>
-        <w:rPr>
-          <w:u w:val="single"/>
-        </w:rPr>
-        <w:t>trecho de código 1.5</w:t>
-      </w:r>
-      <w:r>
-        <w:t>.</w:t>
-      </w:r>
-    </w:p>
-    <w:p>
-      <w:pPr>
-        <w:rPr>
-          <w:b/>
-          <w:bCs/>
-        </w:rPr>
-      </w:pPr>
-      <w:r>
-        <w:rPr>
-          <w:b/>
-          <w:bCs/>
-        </w:rPr>
-        <w:t> 2.5 DADOS REDUNDANTES</w:t>
-      </w:r>
-    </w:p>
-    <w:p>
-      <w:r>
-        <w:t>Encontramos em nossas análises</w:t>
-      </w:r>
-      <w:r>
-        <w:t xml:space="preserve">, </w:t>
-      </w:r>
-      <w:r>
-        <w:rPr>
-          <w:u w:val="single"/>
-        </w:rPr>
-        <w:t xml:space="preserve">trecho de código </w:t>
-      </w:r>
-      <w:r>
-        <w:rPr>
-          <w:u w:val="single"/>
-        </w:rPr>
-        <w:t>1.6</w:t>
-      </w:r>
-      <w:r>
-        <w:t>,</w:t>
-      </w:r>
-      <w:r>
-        <w:t xml:space="preserve"> valores repetidos devido a uma interrupção na coleta de dados pelos sensores, entre outros motivos geralmente associados a falhas de sensores. Estes dados foram tratados e as linhas com repetições removidas da base de dados, conforme o </w:t>
-      </w:r>
-      <w:r>
-        <w:rPr>
-          <w:u w:val="single"/>
-        </w:rPr>
-        <w:t>trecho de código 1.</w:t>
-      </w:r>
-      <w:r>
-        <w:rPr>
-          <w:u w:val="single"/>
-        </w:rPr>
-        <w:t>7</w:t>
-      </w:r>
-      <w:r>
-        <w:t> </w:t>
-      </w:r>
-      <w:r>
-        <w:t>.</w:t>
-      </w:r>
-    </w:p>
-    <w:p>
-      <w:pPr>
-        <w:pStyle w:val="Ttulo1"/>
-      </w:pPr>
-      <w:r>
-        <w:t>ANÁLISE EXPLORATÓRIA DOS DADOS</w:t>
-      </w:r>
-    </w:p>
-    <w:p>
-      <w:r>
-        <w:t xml:space="preserve">A análise exploratória baseia-se nas variáveis </w:t>
-      </w:r>
+        <w:t>string</w:t>
+      </w:r>
+      <w:proofErr w:type="spellEnd"/>
+      <w:r>
+        <w:t xml:space="preserve"> e por conseguinte, para </w:t>
+      </w:r>
+      <w:proofErr w:type="spellStart"/>
       <w:r>
         <w:rPr>
           <w:i/>
           <w:iCs/>
         </w:rPr>
+        <w:t>numeric</w:t>
+      </w:r>
+      <w:proofErr w:type="spellEnd"/>
+      <w:r>
+        <w:t xml:space="preserve">, como demonstrado no </w:t>
+      </w:r>
+      <w:r>
+        <w:rPr>
+          <w:u w:val="single"/>
+        </w:rPr>
+        <w:t>trecho de código 1.</w:t>
+      </w:r>
+      <w:r>
+        <w:rPr>
+          <w:u w:val="single"/>
+        </w:rPr>
+        <w:t>2</w:t>
+      </w:r>
+      <w:r>
+        <w:t>. </w:t>
+      </w:r>
+    </w:p>
+    <w:p>
+      <w:pPr>
+        <w:rPr>
+          <w:b/>
+          <w:bCs/>
+        </w:rPr>
+      </w:pPr>
+      <w:r>
+        <w:rPr>
+          <w:b/>
+          <w:bCs/>
+        </w:rPr>
+        <w:t>2.</w:t>
+      </w:r>
+      <w:r>
+        <w:rPr>
+          <w:b/>
+          <w:bCs/>
+        </w:rPr>
+        <w:t>2</w:t>
+      </w:r>
+      <w:r>
+        <w:rPr>
+          <w:b/>
+          <w:bCs/>
+        </w:rPr>
+        <w:t xml:space="preserve"> FORMATAÇÃO D</w:t>
+      </w:r>
+      <w:r>
+        <w:rPr>
+          <w:b/>
+          <w:bCs/>
+        </w:rPr>
+        <w:t>A</w:t>
+      </w:r>
+      <w:r>
+        <w:rPr>
+          <w:b/>
+          <w:bCs/>
+        </w:rPr>
+        <w:t xml:space="preserve"> DATA</w:t>
+      </w:r>
+    </w:p>
+    <w:p>
+      <w:r>
+        <w:t xml:space="preserve">Os dados também podem estar com um formato não compatível com a sintaxe da linguagem R, portanto efetuamos uma conversão dessas informações para o formato </w:t>
+      </w:r>
+      <w:proofErr w:type="spellStart"/>
+      <w:r>
+        <w:t>POSIXct</w:t>
+      </w:r>
+      <w:proofErr w:type="spellEnd"/>
+      <w:r>
+        <w:t xml:space="preserve">, de acordo com o </w:t>
+      </w:r>
+      <w:r>
+        <w:rPr>
+          <w:u w:val="single"/>
+        </w:rPr>
+        <w:t>trecho de código 1.</w:t>
+      </w:r>
+      <w:r>
+        <w:rPr>
+          <w:u w:val="single"/>
+        </w:rPr>
+        <w:t>3</w:t>
+      </w:r>
+      <w:r>
+        <w:t>.</w:t>
+      </w:r>
+      <w:r>
+        <w:t xml:space="preserve"> Além disso, para simplificar algumas consultas foram criadas novas colunas em separação de ano, mês e dia. </w:t>
+      </w:r>
+    </w:p>
+    <w:p>
+      <w:pPr>
+        <w:rPr>
+          <w:b/>
+          <w:bCs/>
+        </w:rPr>
+      </w:pPr>
+      <w:r>
+        <w:rPr>
+          <w:b/>
+          <w:bCs/>
+        </w:rPr>
+        <w:lastRenderedPageBreak/>
+        <w:t xml:space="preserve">2.4 </w:t>
+      </w:r>
+      <w:r>
+        <w:rPr>
+          <w:b/>
+          <w:bCs/>
+        </w:rPr>
+        <w:t>OBSERVAÇÕES AUSENTES</w:t>
+      </w:r>
+    </w:p>
+    <w:p>
+      <w:pPr>
+        <w:rPr>
+          <w:b/>
+          <w:bCs/>
+        </w:rPr>
+      </w:pPr>
+      <w:r>
+        <w:t>Observações ausentes podem surgir desde a perda de informação bem como a falta de resposta durante a coleta. Nos dados coletados, existem diversas informações ausentes, portanto marcamos essas informações com uma constante lógica indicadora de valor ausente (</w:t>
+      </w:r>
+      <w:r>
+        <w:rPr>
+          <w:b/>
+          <w:bCs/>
+        </w:rPr>
+        <w:t>NA)</w:t>
+      </w:r>
+      <w:r>
+        <w:t xml:space="preserve"> durante o tratamento dos dados, para depois removê-los de acordo com o </w:t>
+      </w:r>
+      <w:r>
+        <w:rPr>
+          <w:u w:val="single"/>
+        </w:rPr>
+        <w:t>trecho de código 1.</w:t>
+      </w:r>
+      <w:r>
+        <w:rPr>
+          <w:u w:val="single"/>
+        </w:rPr>
+        <w:t>4</w:t>
+      </w:r>
+      <w:r>
+        <w:t>.</w:t>
+      </w:r>
+    </w:p>
+    <w:p>
+      <w:pPr>
+        <w:rPr>
+          <w:b/>
+          <w:bCs/>
+        </w:rPr>
+      </w:pPr>
+      <w:r>
+        <w:rPr>
+          <w:b/>
+          <w:bCs/>
+        </w:rPr>
+        <w:t>2.</w:t>
+      </w:r>
+      <w:r>
+        <w:rPr>
+          <w:b/>
+          <w:bCs/>
+        </w:rPr>
+        <w:t>5</w:t>
+      </w:r>
+      <w:r>
+        <w:rPr>
+          <w:b/>
+          <w:bCs/>
+        </w:rPr>
+        <w:t xml:space="preserve"> REMOÇÃO DE OUTLIERS</w:t>
+      </w:r>
+    </w:p>
+    <w:p>
+      <w:r>
+        <w:t xml:space="preserve">Outro erro comum é a existência de </w:t>
+      </w:r>
+      <w:r>
+        <w:rPr>
+          <w:i/>
+          <w:iCs/>
+        </w:rPr>
+        <w:t>outliers</w:t>
+      </w:r>
+      <w:r>
+        <w:rPr>
+          <w:b/>
+          <w:bCs/>
+        </w:rPr>
+        <w:t xml:space="preserve">, </w:t>
+      </w:r>
+      <w:r>
+        <w:t xml:space="preserve">que são valores que fogem do padrão ou que não fazem sentido para o tipo de dado analisado devido a erros de input, como por exemplo, a sensação térmica máxima de 99.9°C encontrada durante um sumário da coluna de sensação térmica que exibe valores mínimos, máximos, mediana, média, primeiro quartil e terceiro quartil dos dados. Efetuando a mesma análise para a umidade foram encontrados valores de umidade iguais a 0, que não correspondem a valores válidos. O tratamento dessas anomalias envolve a remoção ou substituição por valores padrões e foram realizados no </w:t>
+      </w:r>
+      <w:r>
+        <w:rPr>
+          <w:u w:val="single"/>
+        </w:rPr>
+        <w:t>trecho de código 1.</w:t>
+      </w:r>
+      <w:r>
+        <w:rPr>
+          <w:u w:val="single"/>
+        </w:rPr>
+        <w:t>5</w:t>
+      </w:r>
+      <w:r>
+        <w:t>.</w:t>
+      </w:r>
+      <w:r>
+        <w:t xml:space="preserve"> Para esses casos, como as outras medidas continham dados validos, colocamos </w:t>
+      </w:r>
+      <w:proofErr w:type="gramStart"/>
+      <w:r>
+        <w:t>como Nas</w:t>
+      </w:r>
+      <w:proofErr w:type="gramEnd"/>
+      <w:r>
+        <w:t xml:space="preserve">. Assim mesmo após o tratamento acima para remoção dos </w:t>
+      </w:r>
+      <w:proofErr w:type="gramStart"/>
+      <w:r>
+        <w:t>Nas, alguns</w:t>
+      </w:r>
+      <w:proofErr w:type="gramEnd"/>
+      <w:r>
+        <w:t xml:space="preserve"> existirão dos dados de forma proposital para sinalizar esse ajuste.</w:t>
+      </w:r>
+    </w:p>
+    <w:p>
+      <w:pPr>
+        <w:rPr>
+          <w:b/>
+          <w:bCs/>
+        </w:rPr>
+      </w:pPr>
+      <w:r>
+        <w:rPr>
+          <w:b/>
+          <w:bCs/>
+        </w:rPr>
+        <w:t> 2.</w:t>
+      </w:r>
+      <w:r>
+        <w:rPr>
+          <w:b/>
+          <w:bCs/>
+        </w:rPr>
+        <w:t>6</w:t>
+      </w:r>
+      <w:r>
+        <w:rPr>
+          <w:b/>
+          <w:bCs/>
+        </w:rPr>
+        <w:t xml:space="preserve"> DADOS REDUNDANTES</w:t>
+      </w:r>
+    </w:p>
+    <w:p>
+      <w:r>
+        <w:t>Encontramos em nossas análises</w:t>
+      </w:r>
+      <w:r>
+        <w:t xml:space="preserve">, </w:t>
+      </w:r>
+      <w:r>
+        <w:rPr>
+          <w:u w:val="single"/>
+        </w:rPr>
+        <w:t xml:space="preserve">trecho de código </w:t>
+      </w:r>
+      <w:r>
+        <w:rPr>
+          <w:u w:val="single"/>
+        </w:rPr>
+        <w:t>1.6</w:t>
+      </w:r>
+      <w:r>
+        <w:t>,</w:t>
+      </w:r>
+      <w:r>
+        <w:t xml:space="preserve"> valores repetidos devido a uma interrupção na coleta de dados pelos sensores, entre outros motivos geralmente associados a falhas de sensores. Estes dados foram tratados e as linhas com repetições removidas da base de dados, conforme o </w:t>
+      </w:r>
+      <w:r>
+        <w:rPr>
+          <w:u w:val="single"/>
+        </w:rPr>
+        <w:t>trecho de código 1.</w:t>
+      </w:r>
+      <w:r>
+        <w:rPr>
+          <w:u w:val="single"/>
+        </w:rPr>
+        <w:t>6</w:t>
+      </w:r>
+      <w:r>
+        <w:t>.</w:t>
+      </w:r>
+    </w:p>
+    <w:p>
+      <w:bookmarkStart w:id="0" w:name="_GoBack"/>
+      <w:bookmarkEnd w:id="0"/>
+    </w:p>
+    <w:p>
+      <w:pPr>
+        <w:pStyle w:val="Ttulo1"/>
+      </w:pPr>
+      <w:r>
+        <w:t>ANÁLISE EXPLORATÓRIA DOS DADOS</w:t>
+      </w:r>
+    </w:p>
+    <w:p>
+      <w:r>
+        <w:t xml:space="preserve">A análise exploratória baseia-se nas variáveis </w:t>
+      </w:r>
+      <w:r>
+        <w:rPr>
+          <w:i/>
+          <w:iCs/>
+        </w:rPr>
         <w:t>temperatura e sensação térmica</w:t>
       </w:r>
       <w:r>
@@ -712,8 +871,9 @@
         <w:rPr>
           <w:noProof/>
         </w:rPr>
+        <w:lastRenderedPageBreak/>
         <w:drawing>
-          <wp:inline distT="0" distB="0" distL="0" distR="0">
+          <wp:inline distT="0" distB="0" distL="0" distR="0" wp14:anchorId="0E2F2D7A" wp14:editId="42F04D4E">
             <wp:extent cx="3684069" cy="826936"/>
             <wp:effectExtent l="0" t="0" r="0" b="0"/>
             <wp:docPr id="21" name="Imagem 21"/>
@@ -769,102 +929,91 @@
       <w:pPr>
         <w:pStyle w:val="Legenda"/>
       </w:pPr>
-      <w:bookmarkStart w:id="0" w:name="_Ref36226079"/>
-      <w:bookmarkStart w:id="1" w:name="_Ref36226068"/>
+      <w:bookmarkStart w:id="1" w:name="_Ref36226079"/>
+      <w:bookmarkStart w:id="2" w:name="_Ref36226068"/>
       <w:r>
         <w:t xml:space="preserve">Tabela </w:t>
       </w:r>
-      <w:r>
+      <w:fldSimple w:instr=" SEQ Tabela \* ARABIC ">
+        <w:r>
+          <w:rPr>
+            <w:noProof/>
+          </w:rPr>
+          <w:t>1</w:t>
+        </w:r>
+      </w:fldSimple>
+      <w:bookmarkEnd w:id="1"/>
+      <w:r>
+        <w:t xml:space="preserve"> </w:t>
+      </w:r>
+      <w:r>
+        <w:t>–</w:t>
+      </w:r>
+      <w:r>
+        <w:t xml:space="preserve"> </w:t>
+      </w:r>
+      <w:bookmarkEnd w:id="2"/>
+      <w:r>
+        <w:t>Medidas de Posição dos Dados Tratados</w:t>
+      </w:r>
+    </w:p>
+    <w:p>
+      <w:pPr>
+        <w:rPr>
+          <w:lang w:eastAsia="pt-BR"/>
+        </w:rPr>
+      </w:pPr>
+    </w:p>
+    <w:p>
+      <w:pPr>
+        <w:rPr>
+          <w:lang w:eastAsia="pt-BR"/>
+        </w:rPr>
+      </w:pPr>
+      <w:r>
+        <w:rPr>
+          <w:lang w:eastAsia="pt-BR"/>
+        </w:rPr>
+        <w:t xml:space="preserve">Na </w:t>
+      </w:r>
+      <w:r>
+        <w:rPr>
+          <w:lang w:eastAsia="pt-BR"/>
+        </w:rPr>
         <w:fldChar w:fldCharType="begin"/>
       </w:r>
       <w:r>
-        <w:instrText xml:space="preserve"> SEQ Tabela \* ARABIC </w:instrText>
-      </w:r>
-      <w:r>
+        <w:rPr>
+          <w:lang w:eastAsia="pt-BR"/>
+        </w:rPr>
+        <w:instrText xml:space="preserve"> REF _Ref36226079 \h </w:instrText>
+      </w:r>
+      <w:r>
+        <w:rPr>
+          <w:lang w:eastAsia="pt-BR"/>
+        </w:rPr>
+      </w:r>
+      <w:r>
+        <w:rPr>
+          <w:lang w:eastAsia="pt-BR"/>
+        </w:rPr>
         <w:fldChar w:fldCharType="separate"/>
       </w:r>
       <w:r>
+        <w:t xml:space="preserve">Tabela </w:t>
+      </w:r>
+      <w:r>
         <w:rPr>
           <w:noProof/>
         </w:rPr>
         <w:t>1</w:t>
       </w:r>
       <w:r>
+        <w:rPr>
+          <w:lang w:eastAsia="pt-BR"/>
+        </w:rPr>
         <w:fldChar w:fldCharType="end"/>
       </w:r>
-      <w:bookmarkEnd w:id="0"/>
-      <w:r>
-        <w:t xml:space="preserve"> </w:t>
-      </w:r>
-      <w:r>
-        <w:t>–</w:t>
-      </w:r>
-      <w:r>
-        <w:t xml:space="preserve"> </w:t>
-      </w:r>
-      <w:bookmarkEnd w:id="1"/>
-      <w:r>
-        <w:t>Medidas de Posição dos Dados Tratados</w:t>
-      </w:r>
-    </w:p>
-    <w:p>
-      <w:pPr>
-        <w:rPr>
-          <w:lang w:eastAsia="pt-BR"/>
-        </w:rPr>
-      </w:pPr>
-    </w:p>
-    <w:p>
-      <w:pPr>
-        <w:rPr>
-          <w:lang w:eastAsia="pt-BR"/>
-        </w:rPr>
-      </w:pPr>
-      <w:r>
-        <w:rPr>
-          <w:lang w:eastAsia="pt-BR"/>
-        </w:rPr>
-        <w:lastRenderedPageBreak/>
-        <w:t xml:space="preserve">Na </w:t>
-      </w:r>
-      <w:r>
-        <w:rPr>
-          <w:lang w:eastAsia="pt-BR"/>
-        </w:rPr>
-        <w:fldChar w:fldCharType="begin"/>
-      </w:r>
-      <w:r>
-        <w:rPr>
-          <w:lang w:eastAsia="pt-BR"/>
-        </w:rPr>
-        <w:instrText xml:space="preserve"> REF _Ref36226079 \h </w:instrText>
-      </w:r>
-      <w:r>
-        <w:rPr>
-          <w:lang w:eastAsia="pt-BR"/>
-        </w:rPr>
-      </w:r>
-      <w:r>
-        <w:rPr>
-          <w:lang w:eastAsia="pt-BR"/>
-        </w:rPr>
-        <w:fldChar w:fldCharType="separate"/>
-      </w:r>
-      <w:r>
-        <w:t xml:space="preserve">Tabela </w:t>
-      </w:r>
-      <w:r>
-        <w:rPr>
-          <w:noProof/>
-        </w:rPr>
-        <w:t>1</w:t>
-      </w:r>
-      <w:r>
-        <w:rPr>
-          <w:lang w:eastAsia="pt-BR"/>
-        </w:rPr>
-        <w:fldChar w:fldCharType="end"/>
-      </w:r>
       <w:r>
         <w:rPr>
           <w:lang w:eastAsia="pt-BR"/>
@@ -950,8 +1099,6 @@
         </w:rPr>
         <w:t>períodos</w:t>
       </w:r>
-      <w:bookmarkStart w:id="2" w:name="_GoBack"/>
-      <w:bookmarkEnd w:id="2"/>
       <w:r>
         <w:rPr>
           <w:lang w:eastAsia="pt-BR"/>
@@ -1092,7 +1239,23 @@
           <w:highlight w:val="yellow"/>
           <w:lang w:eastAsia="pt-BR"/>
         </w:rPr>
-        <w:t>[livro: Estatística pratica para cientistas de dados. Editora: O’Reilly]</w:t>
+        <w:t xml:space="preserve">[livro: Estatística pratica para cientistas de dados. Editora: </w:t>
+      </w:r>
+      <w:proofErr w:type="spellStart"/>
+      <w:r>
+        <w:rPr>
+          <w:highlight w:val="yellow"/>
+          <w:lang w:eastAsia="pt-BR"/>
+        </w:rPr>
+        <w:t>O’Reilly</w:t>
+      </w:r>
+      <w:proofErr w:type="spellEnd"/>
+      <w:r>
+        <w:rPr>
+          <w:highlight w:val="yellow"/>
+          <w:lang w:eastAsia="pt-BR"/>
+        </w:rPr>
+        <w:t>]</w:t>
       </w:r>
       <w:r>
         <w:rPr>
@@ -1113,7 +1276,7 @@
           <w:lang w:eastAsia="pt-BR"/>
         </w:rPr>
         <w:drawing>
-          <wp:inline distT="0" distB="0" distL="0" distR="0">
+          <wp:inline distT="0" distB="0" distL="0" distR="0" wp14:anchorId="17D274B7" wp14:editId="7FD45FFA">
             <wp:extent cx="2608347" cy="1057524"/>
             <wp:effectExtent l="0" t="0" r="1905" b="9525"/>
             <wp:docPr id="1" name="Imagem 1"/>
@@ -1170,104 +1333,94 @@
       <w:r>
         <w:t xml:space="preserve">Tabela </w:t>
       </w:r>
-      <w:r>
+      <w:fldSimple w:instr=" SEQ Tabela \* ARABIC ">
+        <w:r>
+          <w:rPr>
+            <w:noProof/>
+          </w:rPr>
+          <w:t>2</w:t>
+        </w:r>
+      </w:fldSimple>
+      <w:bookmarkEnd w:id="3"/>
+      <w:r>
+        <w:t xml:space="preserve"> - Medidas de Dispersão dos Dados Tratados</w:t>
+      </w:r>
+    </w:p>
+    <w:p>
+      <w:pPr>
+        <w:rPr>
+          <w:lang w:eastAsia="pt-BR"/>
+        </w:rPr>
+      </w:pPr>
+    </w:p>
+    <w:p>
+      <w:pPr>
+        <w:rPr>
+          <w:lang w:eastAsia="pt-BR"/>
+        </w:rPr>
+      </w:pPr>
+      <w:r>
+        <w:rPr>
+          <w:lang w:eastAsia="pt-BR"/>
+        </w:rPr>
+        <w:t>O desvio</w:t>
+      </w:r>
+      <w:r>
+        <w:rPr>
+          <w:lang w:eastAsia="pt-BR"/>
+        </w:rPr>
+        <w:t>-</w:t>
+      </w:r>
+      <w:r>
+        <w:rPr>
+          <w:lang w:eastAsia="pt-BR"/>
+        </w:rPr>
+        <w:t>padrão</w:t>
+      </w:r>
+      <w:r>
+        <w:rPr>
+          <w:lang w:eastAsia="pt-BR"/>
+        </w:rPr>
+        <w:t xml:space="preserve"> na </w:t>
+      </w:r>
+      <w:r>
+        <w:rPr>
+          <w:lang w:eastAsia="pt-BR"/>
+        </w:rPr>
         <w:fldChar w:fldCharType="begin"/>
       </w:r>
       <w:r>
-        <w:instrText xml:space="preserve"> SEQ Tabela \* ARABIC </w:instrText>
-      </w:r>
-      <w:r>
+        <w:rPr>
+          <w:lang w:eastAsia="pt-BR"/>
+        </w:rPr>
+        <w:instrText xml:space="preserve"> REF _Ref36238582 \h </w:instrText>
+      </w:r>
+      <w:r>
+        <w:rPr>
+          <w:lang w:eastAsia="pt-BR"/>
+        </w:rPr>
+      </w:r>
+      <w:r>
+        <w:rPr>
+          <w:lang w:eastAsia="pt-BR"/>
+        </w:rPr>
         <w:fldChar w:fldCharType="separate"/>
       </w:r>
       <w:r>
+        <w:t xml:space="preserve">Tabela </w:t>
+      </w:r>
+      <w:r>
         <w:rPr>
           <w:noProof/>
         </w:rPr>
         <w:t>2</w:t>
       </w:r>
       <w:r>
+        <w:rPr>
+          <w:lang w:eastAsia="pt-BR"/>
+        </w:rPr>
         <w:fldChar w:fldCharType="end"/>
       </w:r>
-      <w:bookmarkEnd w:id="3"/>
-      <w:r>
-        <w:t xml:space="preserve"> - Medidas de Dispersão dos Dados Tratados</w:t>
-      </w:r>
-    </w:p>
-    <w:p>
-      <w:pPr>
-        <w:rPr>
-          <w:lang w:eastAsia="pt-BR"/>
-        </w:rPr>
-      </w:pPr>
-    </w:p>
-    <w:p>
-      <w:pPr>
-        <w:rPr>
-          <w:lang w:eastAsia="pt-BR"/>
-        </w:rPr>
-      </w:pPr>
-      <w:r>
-        <w:rPr>
-          <w:lang w:eastAsia="pt-BR"/>
-        </w:rPr>
-        <w:t>O desvio</w:t>
-      </w:r>
-      <w:r>
-        <w:rPr>
-          <w:lang w:eastAsia="pt-BR"/>
-        </w:rPr>
-        <w:t>-</w:t>
-      </w:r>
-      <w:r>
-        <w:rPr>
-          <w:lang w:eastAsia="pt-BR"/>
-        </w:rPr>
-        <w:t>padrão</w:t>
-      </w:r>
-      <w:r>
-        <w:rPr>
-          <w:lang w:eastAsia="pt-BR"/>
-        </w:rPr>
-        <w:t xml:space="preserve"> na </w:t>
-      </w:r>
-      <w:r>
-        <w:rPr>
-          <w:lang w:eastAsia="pt-BR"/>
-        </w:rPr>
-        <w:fldChar w:fldCharType="begin"/>
-      </w:r>
-      <w:r>
-        <w:rPr>
-          <w:lang w:eastAsia="pt-BR"/>
-        </w:rPr>
-        <w:instrText xml:space="preserve"> REF _Ref36238582 \h </w:instrText>
-      </w:r>
-      <w:r>
-        <w:rPr>
-          <w:lang w:eastAsia="pt-BR"/>
-        </w:rPr>
-      </w:r>
-      <w:r>
-        <w:rPr>
-          <w:lang w:eastAsia="pt-BR"/>
-        </w:rPr>
-        <w:fldChar w:fldCharType="separate"/>
-      </w:r>
-      <w:r>
-        <w:t xml:space="preserve">Tabela </w:t>
-      </w:r>
-      <w:r>
-        <w:rPr>
-          <w:noProof/>
-        </w:rPr>
-        <w:t>2</w:t>
-      </w:r>
-      <w:r>
-        <w:rPr>
-          <w:lang w:eastAsia="pt-BR"/>
-        </w:rPr>
-        <w:fldChar w:fldCharType="end"/>
-      </w:r>
       <w:r>
         <w:rPr>
           <w:lang w:eastAsia="pt-BR"/>
@@ -1326,7 +1479,14 @@
         <w:rPr>
           <w:lang w:eastAsia="pt-BR"/>
         </w:rPr>
-        <w:t>Apesar de o vento ter um desvio-padrão menor do que a variável umidade, o coeficiente de variação do vento é maior em relação à média, indicando uma dispersão maior nos dados da variável vento, do que na umidade do ar. Podemos comprovar, observando os mínimos e os máximos das duas variáveis.</w:t>
+        <w:t xml:space="preserve">Apesar de o vento ter um desvio-padrão menor do que a variável umidade, o coeficiente de variação do vento é </w:t>
+      </w:r>
+      <w:r>
+        <w:rPr>
+          <w:lang w:eastAsia="pt-BR"/>
+        </w:rPr>
+        <w:lastRenderedPageBreak/>
+        <w:t>maior em relação à média, indicando uma dispersão maior nos dados da variável vento, do que na umidade do ar. Podemos comprovar, observando os mínimos e os máximos das duas variáveis.</w:t>
       </w:r>
     </w:p>
     <w:p>
@@ -1360,13 +1520,28 @@
     </w:p>
     <w:p>
       <w:r>
-        <w:t>O boxplot permite sumarizar e avaliar a evolução de uma ou mais variáveis, apresentando uma de uma forma rápida os dados para a mediana e os quartis antes e após a mediana. </w:t>
-      </w:r>
-    </w:p>
-    <w:p>
-      <w:r>
-        <w:lastRenderedPageBreak/>
-        <w:t>Nesta análise, o boxplot foi utilizado para analisar a evolução da temperatura ao longo do ano para cada ano presente na base de dados, dando enfoque rápido para a mediana dessas temperaturas, conforme ilustrado nos gráficos a seguir:</w:t>
+        <w:t xml:space="preserve">O </w:t>
+      </w:r>
+      <w:proofErr w:type="spellStart"/>
+      <w:r>
+        <w:t>boxplot</w:t>
+      </w:r>
+      <w:proofErr w:type="spellEnd"/>
+      <w:r>
+        <w:t xml:space="preserve"> permite sumarizar e avaliar a evolução de uma ou mais variáveis, apresentando uma de uma forma rápida os dados para a mediana e os quartis antes e após a mediana. </w:t>
+      </w:r>
+    </w:p>
+    <w:p>
+      <w:r>
+        <w:t xml:space="preserve">Nesta análise, o </w:t>
+      </w:r>
+      <w:proofErr w:type="spellStart"/>
+      <w:r>
+        <w:t>boxplot</w:t>
+      </w:r>
+      <w:proofErr w:type="spellEnd"/>
+      <w:r>
+        <w:t xml:space="preserve"> foi utilizado para analisar a evolução da temperatura ao longo do ano para cada ano presente na base de dados, dando enfoque rápido para a mediana dessas temperaturas, conforme ilustrado nos gráficos a seguir:</w:t>
       </w:r>
     </w:p>
     <w:p>
@@ -1429,7 +1604,7 @@
           <w:noProof/>
         </w:rPr>
         <w:drawing>
-          <wp:inline distT="0" distB="0" distL="0" distR="0">
+          <wp:inline distT="0" distB="0" distL="0" distR="0" wp14:anchorId="1172EF50" wp14:editId="01537C59">
             <wp:extent cx="4107815" cy="2504440"/>
             <wp:effectExtent l="0" t="0" r="6985" b="0"/>
             <wp:docPr id="19" name="Imagem 19"/>
@@ -1486,7 +1661,11 @@
         <w:t>Visualização</w:t>
       </w:r>
       <w:r>
-        <w:t xml:space="preserve"> dos dados da tabela sem normalizar” e outro com os dados normalizados “Comparativo dos valores </w:t>
+        <w:t xml:space="preserve"> dos dados da tabela sem </w:t>
+      </w:r>
+      <w:r>
+        <w:lastRenderedPageBreak/>
+        <w:t xml:space="preserve">normalizar” e outro com os dados normalizados “Comparativo dos valores </w:t>
       </w:r>
       <w:r>
         <w:t>médios</w:t>
@@ -1520,7 +1699,6 @@
     </w:p>
     <w:p>
       <w:r>
-        <w:lastRenderedPageBreak/>
         <w:t xml:space="preserve">No gráfico “Comparativo dos valores </w:t>
       </w:r>
       <w:r>
@@ -1538,8 +1716,13 @@
       <w:r>
         <w:t>período</w:t>
       </w:r>
-      <w:r>
-        <w:t>”,  pode ser observado que em julho estão as temperaturas mais baixas e umidade tende a cair também atingindo o menor valor em setembro.  </w:t>
+      <w:proofErr w:type="gramStart"/>
+      <w:r>
+        <w:t>”,  pode</w:t>
+      </w:r>
+      <w:proofErr w:type="gramEnd"/>
+      <w:r>
+        <w:t xml:space="preserve"> ser observado que em julho estão as temperaturas mais baixas e umidade tende a cair também atingindo o menor valor em setembro.  </w:t>
       </w:r>
     </w:p>
     <w:p>
@@ -1552,7 +1735,7 @@
           <w:noProof/>
         </w:rPr>
         <w:drawing>
-          <wp:inline distT="0" distB="0" distL="0" distR="0">
+          <wp:inline distT="0" distB="0" distL="0" distR="0" wp14:anchorId="7AD62337" wp14:editId="041200BA">
             <wp:extent cx="2572603" cy="2408410"/>
             <wp:effectExtent l="0" t="0" r="0" b="0"/>
             <wp:docPr id="18" name="Imagem 18"/>
@@ -1616,7 +1799,7 @@
           <w:noProof/>
         </w:rPr>
         <w:drawing>
-          <wp:inline distT="0" distB="0" distL="0" distR="0">
+          <wp:inline distT="0" distB="0" distL="0" distR="0" wp14:anchorId="41B29572" wp14:editId="7B1C00E4">
             <wp:extent cx="2178251" cy="2060812"/>
             <wp:effectExtent l="0" t="0" r="0" b="0"/>
             <wp:docPr id="17" name="Imagem 17"/>
@@ -1703,13 +1886,32 @@
     </w:p>
     <w:p>
       <w:r>
-        <w:t>Para essa análise, dois cenários foram considerados, análise da temperatura e aplicando uma escala de vento forte, fraco e médio. Como vento fraco foi considerado os valores abaixo de 17, médio entre 17 e 36 e forte acima de 36. Também foi feita a análise inversa, tendo o foco o vento e a classificação da temperatura como frio, normal, calor e muito calor. Frio foi considerado as temperaturas abaixo de 19 graus, normal entre 19 e 27 graus, calor entre 27 e 31 graus e muito calor acima de 31 graus. O gráfico escolhido foi o de barras, que não dá muita informação e apenas é possível comparar a quantidade dos registros se frequente ou não. </w:t>
-      </w:r>
-    </w:p>
-    <w:p>
+        <w:t xml:space="preserve">Para essa análise, dois cenários foram considerados, análise da temperatura e aplicando uma escala de vento forte, fraco e médio. Como vento fraco foi considerado os valores abaixo de 17, médio entre 17 e 36 e forte acima de 36. Também foi feita a análise inversa, tendo o foco o vento e a classificação da temperatura como frio, normal, calor e muito calor. Frio foi considerado as </w:t>
+      </w:r>
       <w:r>
         <w:lastRenderedPageBreak/>
-        <w:t>Considerando a primeira análise, referente a temperatura e se o vento estava forte , fraco ou médio, foram obtidos dois gráficos, “temperatura e escala de vento no verao” e “temperatura e escala de vento no inverno”.</w:t>
+        <w:t>temperaturas abaixo de 19 graus, normal entre 19 e 27 graus, calor entre 27 e 31 graus e muito calor acima de 31 graus. O gráfico escolhido foi o de barras, que não dá muita informação e apenas é possível comparar a quantidade dos registros se frequente ou não. </w:t>
+      </w:r>
+    </w:p>
+    <w:p>
+      <w:r>
+        <w:t xml:space="preserve">Considerando a primeira análise, referente a temperatura e se o vento estava </w:t>
+      </w:r>
+      <w:proofErr w:type="gramStart"/>
+      <w:r>
+        <w:t>forte ,</w:t>
+      </w:r>
+      <w:proofErr w:type="gramEnd"/>
+      <w:r>
+        <w:t xml:space="preserve"> fraco ou médio, foram obtidos dois gráficos, “temperatura e escala de vento no </w:t>
+      </w:r>
+      <w:proofErr w:type="spellStart"/>
+      <w:r>
+        <w:t>verao</w:t>
+      </w:r>
+      <w:proofErr w:type="spellEnd"/>
+      <w:r>
+        <w:t>” e “temperatura e escala de vento no inverno”.</w:t>
       </w:r>
     </w:p>
     <w:p>
@@ -1718,7 +1920,7 @@
           <w:noProof/>
         </w:rPr>
         <w:drawing>
-          <wp:anchor distT="0" distB="0" distL="114300" distR="114300" simplePos="0" relativeHeight="251659264" behindDoc="1" locked="0" layoutInCell="1" allowOverlap="1">
+          <wp:anchor distT="0" distB="0" distL="114300" distR="114300" simplePos="0" relativeHeight="251659264" behindDoc="1" locked="0" layoutInCell="1" allowOverlap="1" wp14:anchorId="7C5B19CB" wp14:editId="4DF98166">
             <wp:simplePos x="0" y="0"/>
             <wp:positionH relativeFrom="column">
               <wp:posOffset>250190</wp:posOffset>
@@ -1784,7 +1986,7 @@
           <w:noProof/>
         </w:rPr>
         <w:drawing>
-          <wp:inline distT="0" distB="0" distL="0" distR="0">
+          <wp:inline distT="0" distB="0" distL="0" distR="0" wp14:anchorId="77E5FB3F" wp14:editId="4CE48DE2">
             <wp:extent cx="1910302" cy="1787857"/>
             <wp:effectExtent l="0" t="0" r="0" b="3175"/>
             <wp:docPr id="16" name="Imagem 16"/>
@@ -1835,7 +2037,15 @@
     </w:p>
     <w:p>
       <w:r>
-        <w:t>É possível observar que no verão, quando a temperatura está acima dos 30 graus, a quantidade de ventos fortes é baixa e obtemos o maior valor de ventos em temperaturas em torno de 20 a 25 graus, a com maior frequência no período. Como não foi separado o dia da noite, esse intervalo com maior frequência não aparenta ser uma distorção dos dados. Já no inverno, é possível notar uma quantidade muito maior de ventos fortes coletadas a temperaturas de 15 a 20 graus, ma se repete o comportamento de poucos ventos fortes a temperatura maior que 30 graus.</w:t>
+        <w:t xml:space="preserve">É possível observar que no verão, quando a temperatura está acima dos 30 graus, a quantidade de ventos fortes é baixa e obtemos o maior valor de ventos em temperaturas em torno de 20 a 25 graus, a com maior frequência no período. Como não foi separado o dia da noite, esse intervalo com maior frequência não aparenta ser uma distorção dos dados. Já no inverno, é possível notar uma quantidade muito maior de ventos fortes coletadas a temperaturas de 15 a 20 graus, </w:t>
+      </w:r>
+      <w:proofErr w:type="spellStart"/>
+      <w:r>
+        <w:t>ma</w:t>
+      </w:r>
+      <w:proofErr w:type="spellEnd"/>
+      <w:r>
+        <w:t xml:space="preserve"> se repete o comportamento de poucos ventos fortes a temperatura maior que 30 graus.</w:t>
       </w:r>
     </w:p>
     <w:p>
@@ -1861,7 +2071,7 @@
         </w:rPr>
         <w:lastRenderedPageBreak/>
         <w:drawing>
-          <wp:anchor distT="0" distB="0" distL="114300" distR="114300" simplePos="0" relativeHeight="251661312" behindDoc="0" locked="0" layoutInCell="1" allowOverlap="1">
+          <wp:anchor distT="0" distB="0" distL="114300" distR="114300" simplePos="0" relativeHeight="251661312" behindDoc="0" locked="0" layoutInCell="1" allowOverlap="1" wp14:anchorId="7723E373" wp14:editId="36D9B681">
             <wp:simplePos x="0" y="0"/>
             <wp:positionH relativeFrom="column">
               <wp:posOffset>2733675</wp:posOffset>
@@ -1928,7 +2138,7 @@
           <w:noProof/>
         </w:rPr>
         <w:drawing>
-          <wp:anchor distT="0" distB="0" distL="114300" distR="114300" simplePos="0" relativeHeight="251660288" behindDoc="0" locked="0" layoutInCell="1" allowOverlap="1">
+          <wp:anchor distT="0" distB="0" distL="114300" distR="114300" simplePos="0" relativeHeight="251660288" behindDoc="0" locked="0" layoutInCell="1" allowOverlap="1" wp14:anchorId="593B32ED" wp14:editId="4F1D938D">
             <wp:simplePos x="0" y="0"/>
             <wp:positionH relativeFrom="column">
               <wp:posOffset>250522</wp:posOffset>
@@ -2002,7 +2212,7 @@
           <w:noProof/>
         </w:rPr>
         <w:drawing>
-          <wp:inline distT="0" distB="0" distL="0" distR="0">
+          <wp:inline distT="0" distB="0" distL="0" distR="0" wp14:anchorId="3CB25FD0" wp14:editId="2212955E">
             <wp:extent cx="2210937" cy="4299076"/>
             <wp:effectExtent l="0" t="0" r="0" b="6350"/>
             <wp:docPr id="12" name="Imagem 12"/>
@@ -3879,6 +4089,7 @@
   <w:style w:type="character" w:default="1" w:styleId="Fontepargpadro">
     <w:name w:val="Default Paragraph Font"/>
     <w:uiPriority w:val="1"/>
+    <w:semiHidden/>
     <w:unhideWhenUsed/>
   </w:style>
   <w:style w:type="table" w:default="1" w:styleId="Tabelanormal">
@@ -4663,7 +4874,7 @@
 </file>
 
 <file path=customXml/itemProps1.xml><?xml version="1.0" encoding="utf-8"?>
-<ds:datastoreItem xmlns:ds="http://schemas.openxmlformats.org/officeDocument/2006/customXml" ds:itemID="{A97F83B2-5626-4323-92BB-51C4649703EF}">
+<ds:datastoreItem xmlns:ds="http://schemas.openxmlformats.org/officeDocument/2006/customXml" ds:itemID="{6419F818-B776-4C95-AA32-470F08E97BC5}">
   <ds:schemaRefs>
     <ds:schemaRef ds:uri="http://schemas.openxmlformats.org/officeDocument/2006/bibliography"/>
   </ds:schemaRefs>

</xml_diff>

<commit_message>
Ajuste grafico e analise
</commit_message>
<xml_diff>
--- a/TRabalho03_Final.docx
+++ b/TRabalho03_Final.docx
@@ -669,7 +669,21 @@
         <w:t xml:space="preserve">, </w:t>
       </w:r>
       <w:r>
-        <w:t xml:space="preserve">que são valores que fogem do padrão ou que não fazem sentido para o tipo de dado analisado devido a erros de input, como por exemplo, a sensação térmica máxima de 99.9°C encontrada durante um sumário da coluna de sensação térmica que exibe valores mínimos, máximos, mediana, média, primeiro quartil e terceiro quartil dos dados. Efetuando a mesma análise para a umidade foram encontrados valores de umidade iguais a 0, que não correspondem a valores válidos. O tratamento dessas anomalias envolve a remoção ou substituição por valores padrões e foram realizados no </w:t>
+        <w:t>que são valores que fogem do padrão ou que não fazem sentido para o tipo de dado analisado devido a erros de input, como por exemplo, a sensação térmica máxima de 99.9°C encontrada durante um sumário da coluna de sensação térmica que exibe valores mínimos, máximos, mediana, média, primeiro quartil e terceiro quartil dos dados. Efetuando a mesma análise para a umidade foram encontrados valores de umidade iguais a 0, que não correspondem a valores válidos.</w:t>
+      </w:r>
+      <w:r>
+        <w:t xml:space="preserve"> Também foi utilizado gráficos simples de </w:t>
+      </w:r>
+      <w:proofErr w:type="spellStart"/>
+      <w:r>
+        <w:t>boxplot</w:t>
+      </w:r>
+      <w:proofErr w:type="spellEnd"/>
+      <w:r>
+        <w:t xml:space="preserve"> e histograma com os dados ainda contendo outliers.</w:t>
+      </w:r>
+      <w:r>
+        <w:t xml:space="preserve"> O tratamento dessas anomalias envolve a remoção ou substituição por valores padrões e foram realizados no </w:t>
       </w:r>
       <w:r>
         <w:rPr>
@@ -776,10 +790,7 @@
         <w:t>.</w:t>
       </w:r>
     </w:p>
-    <w:p>
-      <w:bookmarkStart w:id="0" w:name="_GoBack"/>
-      <w:bookmarkEnd w:id="0"/>
-    </w:p>
+    <w:p/>
     <w:p>
       <w:pPr>
         <w:pStyle w:val="Ttulo1"/>
@@ -929,30 +940,43 @@
       <w:pPr>
         <w:pStyle w:val="Legenda"/>
       </w:pPr>
-      <w:bookmarkStart w:id="1" w:name="_Ref36226079"/>
-      <w:bookmarkStart w:id="2" w:name="_Ref36226068"/>
+      <w:bookmarkStart w:id="0" w:name="_Ref36226079"/>
+      <w:bookmarkStart w:id="1" w:name="_Ref36226068"/>
       <w:r>
         <w:t xml:space="preserve">Tabela </w:t>
       </w:r>
-      <w:fldSimple w:instr=" SEQ Tabela \* ARABIC ">
-        <w:r>
-          <w:rPr>
-            <w:noProof/>
-          </w:rPr>
-          <w:t>1</w:t>
-        </w:r>
-      </w:fldSimple>
+      <w:r>
+        <w:fldChar w:fldCharType="begin"/>
+      </w:r>
+      <w:r>
+        <w:instrText xml:space="preserve"> SEQ Tabela \* ARABIC </w:instrText>
+      </w:r>
+      <w:r>
+        <w:fldChar w:fldCharType="separate"/>
+      </w:r>
+      <w:r>
+        <w:rPr>
+          <w:noProof/>
+        </w:rPr>
+        <w:t>1</w:t>
+      </w:r>
+      <w:r>
+        <w:rPr>
+          <w:noProof/>
+        </w:rPr>
+        <w:fldChar w:fldCharType="end"/>
+      </w:r>
+      <w:bookmarkEnd w:id="0"/>
+      <w:r>
+        <w:t xml:space="preserve"> </w:t>
+      </w:r>
+      <w:r>
+        <w:t>–</w:t>
+      </w:r>
+      <w:r>
+        <w:t xml:space="preserve"> </w:t>
+      </w:r>
       <w:bookmarkEnd w:id="1"/>
-      <w:r>
-        <w:t xml:space="preserve"> </w:t>
-      </w:r>
-      <w:r>
-        <w:t>–</w:t>
-      </w:r>
-      <w:r>
-        <w:t xml:space="preserve"> </w:t>
-      </w:r>
-      <w:bookmarkEnd w:id="2"/>
       <w:r>
         <w:t>Medidas de Posição dos Dados Tratados</w:t>
       </w:r>
@@ -1329,19 +1353,32 @@
       <w:pPr>
         <w:pStyle w:val="Legenda"/>
       </w:pPr>
-      <w:bookmarkStart w:id="3" w:name="_Ref36238582"/>
+      <w:bookmarkStart w:id="2" w:name="_Ref36238582"/>
       <w:r>
         <w:t xml:space="preserve">Tabela </w:t>
       </w:r>
-      <w:fldSimple w:instr=" SEQ Tabela \* ARABIC ">
-        <w:r>
-          <w:rPr>
-            <w:noProof/>
-          </w:rPr>
-          <w:t>2</w:t>
-        </w:r>
-      </w:fldSimple>
-      <w:bookmarkEnd w:id="3"/>
+      <w:r>
+        <w:fldChar w:fldCharType="begin"/>
+      </w:r>
+      <w:r>
+        <w:instrText xml:space="preserve"> SEQ Tabela \* ARABIC </w:instrText>
+      </w:r>
+      <w:r>
+        <w:fldChar w:fldCharType="separate"/>
+      </w:r>
+      <w:r>
+        <w:rPr>
+          <w:noProof/>
+        </w:rPr>
+        <w:t>2</w:t>
+      </w:r>
+      <w:r>
+        <w:rPr>
+          <w:noProof/>
+        </w:rPr>
+        <w:fldChar w:fldCharType="end"/>
+      </w:r>
+      <w:bookmarkEnd w:id="2"/>
       <w:r>
         <w:t xml:space="preserve"> - Medidas de Dispersão dos Dados Tratados</w:t>
       </w:r>
@@ -1604,10 +1641,10 @@
           <w:noProof/>
         </w:rPr>
         <w:drawing>
-          <wp:inline distT="0" distB="0" distL="0" distR="0" wp14:anchorId="1172EF50" wp14:editId="01537C59">
-            <wp:extent cx="4107815" cy="2504440"/>
-            <wp:effectExtent l="0" t="0" r="6985" b="0"/>
-            <wp:docPr id="19" name="Imagem 19"/>
+          <wp:inline distT="0" distB="0" distL="0" distR="0" wp14:anchorId="42F59014" wp14:editId="61A53AB6">
+            <wp:extent cx="4884420" cy="2400300"/>
+            <wp:effectExtent l="0" t="0" r="0" b="0"/>
+            <wp:docPr id="2" name="Imagem 2"/>
             <wp:cNvGraphicFramePr>
               <a:graphicFrameLocks xmlns:a="http://schemas.openxmlformats.org/drawingml/2006/main" noChangeAspect="1"/>
             </wp:cNvGraphicFramePr>
@@ -1615,7 +1652,7 @@
               <a:graphicData uri="http://schemas.openxmlformats.org/drawingml/2006/picture">
                 <pic:pic xmlns:pic="http://schemas.openxmlformats.org/drawingml/2006/picture">
                   <pic:nvPicPr>
-                    <pic:cNvPr id="0" name="Picture 323"/>
+                    <pic:cNvPr id="0" name="Picture 1"/>
                     <pic:cNvPicPr>
                       <a:picLocks noChangeAspect="1" noChangeArrowheads="1"/>
                     </pic:cNvPicPr>
@@ -1636,7 +1673,7 @@
                   <pic:spPr bwMode="auto">
                     <a:xfrm>
                       <a:off x="0" y="0"/>
-                      <a:ext cx="4107815" cy="2504440"/>
+                      <a:ext cx="4884420" cy="2400300"/>
                     </a:xfrm>
                     <a:prstGeom prst="rect">
                       <a:avLst/>
@@ -1654,91 +1691,50 @@
       </w:r>
     </w:p>
     <w:p>
-      <w:r>
-        <w:t>É possível ver pelos dados apresentados que a diferença da sensação térmica costuma ser maior nos meses do inverno. Para comparar a situação da umidade e do vento nessa comparação, foram gerados dois gráficos, um exatamente com os dados da tabela, apenas para representar as médias em uma escala de até 100 , denominado “</w:t>
-      </w:r>
-      <w:r>
-        <w:t>Visualização</w:t>
-      </w:r>
-      <w:r>
-        <w:t xml:space="preserve"> dos dados da tabela sem </w:t>
-      </w:r>
-      <w:r>
-        <w:lastRenderedPageBreak/>
-        <w:t xml:space="preserve">normalizar” e outro com os dados normalizados “Comparativo dos valores </w:t>
-      </w:r>
-      <w:r>
-        <w:t>médios</w:t>
-      </w:r>
-      <w:r>
-        <w:t xml:space="preserve"> normalizados ao </w:t>
-      </w:r>
-      <w:r>
-        <w:t>mês</w:t>
-      </w:r>
-      <w:r>
-        <w:t xml:space="preserve"> de todo </w:t>
-      </w:r>
-      <w:r>
-        <w:t>período</w:t>
-      </w:r>
-      <w:r>
-        <w:t>”.</w:t>
-      </w:r>
-    </w:p>
-    <w:p>
-      <w:r>
-        <w:t>No gráfico “</w:t>
-      </w:r>
-      <w:r>
-        <w:t>Visualização</w:t>
-      </w:r>
-      <w:r>
-        <w:t xml:space="preserve"> dos dados da tabela sem normalizar”, é possível observar que a sensação térmica se distancia mais da temperatura nos meses de inverno, quando a velocidade do vento é mais alta indicando que venta mais e a umidade mais baixa.</w:t>
-      </w:r>
-    </w:p>
-    <w:p>
-      <w:r>
-        <w:t xml:space="preserve">No gráfico “Comparativo dos valores </w:t>
-      </w:r>
-      <w:r>
-        <w:t>médios</w:t>
-      </w:r>
-      <w:r>
-        <w:t xml:space="preserve"> normalizados ao </w:t>
-      </w:r>
-      <w:r>
-        <w:t>mês</w:t>
-      </w:r>
-      <w:r>
-        <w:t xml:space="preserve"> de todo </w:t>
-      </w:r>
-      <w:r>
-        <w:t>período</w:t>
-      </w:r>
-      <w:proofErr w:type="gramStart"/>
-      <w:r>
-        <w:t>”,  pode</w:t>
-      </w:r>
-      <w:proofErr w:type="gramEnd"/>
-      <w:r>
-        <w:t xml:space="preserve"> ser observado que em julho estão as temperaturas mais baixas e umidade tende a cair também atingindo o menor valor em setembro.  </w:t>
-      </w:r>
-    </w:p>
-    <w:p>
       <w:pPr>
         <w:ind w:firstLine="0"/>
         <w:jc w:val="center"/>
       </w:pPr>
       <w:r>
+        <w:t xml:space="preserve">Tabela </w:t>
+      </w:r>
+      <w:proofErr w:type="gramStart"/>
+      <w:r>
+        <w:t>3 :</w:t>
+      </w:r>
+      <w:proofErr w:type="gramEnd"/>
+      <w:r>
+        <w:t xml:space="preserve"> Valores médios por mês das medidas coletadas de todos os anos</w:t>
+      </w:r>
+    </w:p>
+    <w:p>
+      <w:r>
+        <w:t xml:space="preserve">É possível ver pelos dados apresentados que a diferença da sensação térmica costuma ser maior nos meses do inverno. </w:t>
+      </w:r>
+      <w:r>
+        <w:t xml:space="preserve">Além da tabela, foi utilizado o gráfico das medidas, com valores não normalizados para verificar o comportamento durante os meses dos valores. O fato de não estar normalizado para essa análise não impactará nos resultados pois o foco de comparação é </w:t>
+      </w:r>
+      <w:r>
+        <w:lastRenderedPageBreak/>
+        <w:t xml:space="preserve">temperatura e sensação térmica, que apresentam a mesma escala de valores. As outras medias estão junto para verificar se nos meses que a diferença térmica foi maior, existe alguma queda ou </w:t>
+      </w:r>
+      <w:r>
         <w:rPr>
           <w:noProof/>
         </w:rPr>
         <w:drawing>
-          <wp:inline distT="0" distB="0" distL="0" distR="0" wp14:anchorId="7AD62337" wp14:editId="041200BA">
-            <wp:extent cx="2572603" cy="2408410"/>
-            <wp:effectExtent l="0" t="0" r="0" b="0"/>
-            <wp:docPr id="18" name="Imagem 18"/>
+          <wp:anchor distT="0" distB="0" distL="114300" distR="114300" simplePos="0" relativeHeight="251663360" behindDoc="0" locked="0" layoutInCell="1" allowOverlap="1" wp14:anchorId="549862E2" wp14:editId="5C85B9E4">
+            <wp:simplePos x="0" y="0"/>
+            <wp:positionH relativeFrom="margin">
+              <wp:align>right</wp:align>
+            </wp:positionH>
+            <wp:positionV relativeFrom="paragraph">
+              <wp:posOffset>760730</wp:posOffset>
+            </wp:positionV>
+            <wp:extent cx="5394960" cy="4107180"/>
+            <wp:effectExtent l="0" t="0" r="0" b="7620"/>
+            <wp:wrapNone/>
+            <wp:docPr id="3" name="Imagem 3"/>
             <wp:cNvGraphicFramePr>
               <a:graphicFrameLocks xmlns:a="http://schemas.openxmlformats.org/drawingml/2006/main" noChangeAspect="1"/>
             </wp:cNvGraphicFramePr>
@@ -1746,13 +1742,13 @@
               <a:graphicData uri="http://schemas.openxmlformats.org/drawingml/2006/picture">
                 <pic:pic xmlns:pic="http://schemas.openxmlformats.org/drawingml/2006/picture">
                   <pic:nvPicPr>
-                    <pic:cNvPr id="0" name="Picture 324"/>
+                    <pic:cNvPr id="0" name="Picture 2"/>
                     <pic:cNvPicPr>
                       <a:picLocks noChangeAspect="1" noChangeArrowheads="1"/>
                     </pic:cNvPicPr>
                   </pic:nvPicPr>
                   <pic:blipFill>
-                    <a:blip r:embed="rId11" cstate="print">
+                    <a:blip r:embed="rId11">
                       <a:extLst>
                         <a:ext uri="{28A0092B-C50C-407E-A947-70E740481C1C}">
                           <a14:useLocalDpi xmlns:a14="http://schemas.microsoft.com/office/drawing/2010/main" val="0"/>
@@ -1767,7 +1763,7 @@
                   <pic:spPr bwMode="auto">
                     <a:xfrm>
                       <a:off x="0" y="0"/>
-                      <a:ext cx="2590423" cy="2425092"/>
+                      <a:ext cx="5394960" cy="4107180"/>
                     </a:xfrm>
                     <a:prstGeom prst="rect">
                       <a:avLst/>
@@ -1780,29 +1776,78 @@
                 </pic:pic>
               </a:graphicData>
             </a:graphic>
-          </wp:inline>
+          </wp:anchor>
         </w:drawing>
       </w:r>
-    </w:p>
+      <w:r>
+        <w:t>aumento nos valores das outras medidas.</w:t>
+      </w:r>
+    </w:p>
+    <w:p>
+      <w:r>
+        <w:t xml:space="preserve"> </w:t>
+      </w:r>
+    </w:p>
+    <w:p/>
+    <w:p/>
+    <w:p/>
+    <w:p/>
+    <w:p/>
+    <w:p/>
+    <w:p/>
+    <w:p/>
+    <w:p/>
+    <w:p/>
+    <w:p>
+      <w:r>
+        <w:t xml:space="preserve">No gráfico é possível observar que a distância entre as medidas sensação térmica e temperatura é maior nos meses de inverno do que no verão, início de outono e final da primavera. Além disso, quando a umidade começa a diminuir, essa distância começa a aumentar, indicando uma possível relação. </w:t>
+      </w:r>
+    </w:p>
+    <w:p>
+      <w:r>
+        <w:t xml:space="preserve">Para verificar </w:t>
+      </w:r>
+      <w:r>
+        <w:t>a variação das medidas</w:t>
+      </w:r>
+      <w:r>
+        <w:t>, o gráfico com os valores normalizados foi realizado. No gráfico com os valores normalizados, é possível ver que a temperatura possui uma variação muito mais acentuada que a sensação térmica, apesar das duas seguirem curvas semelhantes nos meses avaliados. A variação da umidade segue uma curva parecida com a temperatura, porém com um deslocamento de meses, indicando</w:t>
+      </w:r>
+      <w:r>
+        <w:t xml:space="preserve"> alguma relação entre a queda de temperatura e a queda de umidade posterior.</w:t>
+      </w:r>
+    </w:p>
+    <w:p/>
     <w:p>
       <w:pPr>
         <w:jc w:val="center"/>
-        <w:rPr>
-          <w:b/>
-          <w:bCs/>
-        </w:rPr>
-      </w:pPr>
-      <w:r>
-        <w:rPr>
-          <w:b/>
-          <w:bCs/>
+      </w:pPr>
+      <w:r>
+        <w:rPr>
           <w:noProof/>
         </w:rPr>
+        <w:lastRenderedPageBreak/>
         <w:drawing>
-          <wp:inline distT="0" distB="0" distL="0" distR="0" wp14:anchorId="41B29572" wp14:editId="7B1C00E4">
-            <wp:extent cx="2178251" cy="2060812"/>
-            <wp:effectExtent l="0" t="0" r="0" b="0"/>
-            <wp:docPr id="17" name="Imagem 17"/>
+          <wp:anchor distT="0" distB="0" distL="114300" distR="114300" simplePos="0" relativeHeight="251662336" behindDoc="1" locked="0" layoutInCell="1" allowOverlap="1" wp14:anchorId="01E2A6A6" wp14:editId="47F21D1E">
+            <wp:simplePos x="0" y="0"/>
+            <wp:positionH relativeFrom="margin">
+              <wp:align>right</wp:align>
+            </wp:positionH>
+            <wp:positionV relativeFrom="paragraph">
+              <wp:posOffset>0</wp:posOffset>
+            </wp:positionV>
+            <wp:extent cx="5400040" cy="4183380"/>
+            <wp:effectExtent l="0" t="0" r="0" b="7620"/>
+            <wp:wrapThrough wrapText="bothSides">
+              <wp:wrapPolygon edited="0">
+                <wp:start x="0" y="0"/>
+                <wp:lineTo x="0" y="21541"/>
+                <wp:lineTo x="21488" y="21541"/>
+                <wp:lineTo x="21488" y="0"/>
+                <wp:lineTo x="0" y="0"/>
+              </wp:wrapPolygon>
+            </wp:wrapThrough>
+            <wp:docPr id="5" name="Imagem 5"/>
             <wp:cNvGraphicFramePr>
               <a:graphicFrameLocks xmlns:a="http://schemas.openxmlformats.org/drawingml/2006/main" noChangeAspect="1"/>
             </wp:cNvGraphicFramePr>
@@ -1810,13 +1855,13 @@
               <a:graphicData uri="http://schemas.openxmlformats.org/drawingml/2006/picture">
                 <pic:pic xmlns:pic="http://schemas.openxmlformats.org/drawingml/2006/picture">
                   <pic:nvPicPr>
-                    <pic:cNvPr id="0" name="Picture 325"/>
+                    <pic:cNvPr id="0" name="Picture 4"/>
                     <pic:cNvPicPr>
                       <a:picLocks noChangeAspect="1" noChangeArrowheads="1"/>
                     </pic:cNvPicPr>
                   </pic:nvPicPr>
                   <pic:blipFill>
-                    <a:blip r:embed="rId12" cstate="print">
+                    <a:blip r:embed="rId12">
                       <a:extLst>
                         <a:ext uri="{28A0092B-C50C-407E-A947-70E740481C1C}">
                           <a14:useLocalDpi xmlns:a14="http://schemas.microsoft.com/office/drawing/2010/main" val="0"/>
@@ -1831,7 +1876,7 @@
                   <pic:spPr bwMode="auto">
                     <a:xfrm>
                       <a:off x="0" y="0"/>
-                      <a:ext cx="2193129" cy="2074888"/>
+                      <a:ext cx="5400040" cy="4183380"/>
                     </a:xfrm>
                     <a:prstGeom prst="rect">
                       <a:avLst/>
@@ -1844,11 +1889,31 @@
                 </pic:pic>
               </a:graphicData>
             </a:graphic>
-          </wp:inline>
+          </wp:anchor>
         </w:drawing>
       </w:r>
     </w:p>
     <w:p>
+      <w:r>
+        <w:t xml:space="preserve">Porém esse análise é superficial, conta com poucos dados, não foi feito uma avaliação em detalhe do período do dia pois a temperatura e umidade mudam durante o dia e noite e foram usadas apenas médias mensais, sendo uma avaliação que não pode ser utilizada para conclusões referente a verdadeira relação entre temperatura e umidade. </w:t>
+      </w:r>
+    </w:p>
+    <w:p>
+      <w:pPr>
+        <w:ind w:firstLine="0"/>
+        <w:jc w:val="center"/>
+      </w:pPr>
+    </w:p>
+    <w:p>
+      <w:pPr>
+        <w:jc w:val="center"/>
+        <w:rPr>
+          <w:b/>
+          <w:bCs/>
+        </w:rPr>
+      </w:pPr>
+    </w:p>
+    <w:p>
       <w:pPr>
         <w:rPr>
           <w:b/>
@@ -1886,15 +1951,17 @@
     </w:p>
     <w:p>
       <w:r>
-        <w:t xml:space="preserve">Para essa análise, dois cenários foram considerados, análise da temperatura e aplicando uma escala de vento forte, fraco e médio. Como vento fraco foi considerado os valores abaixo de 17, médio entre 17 e 36 e forte acima de 36. Também foi feita a análise inversa, tendo o foco o vento e a classificação da temperatura como frio, normal, calor e muito calor. Frio foi considerado as </w:t>
-      </w:r>
+        <w:t>Para essa análise, dois cenários foram considerados, análise da temperatura e aplicando uma escala de vento forte, fraco e médio. Como vento fraco foi considerado os valores abaixo de 17, médio entre 17 e 36 e forte acima de 36. Também foi feita a análise inversa, tendo o foco o vento e a c</w:t>
+      </w:r>
+      <w:bookmarkStart w:id="3" w:name="_GoBack"/>
+      <w:bookmarkEnd w:id="3"/>
+      <w:r>
+        <w:t>lassificação da temperatura como frio, normal, calor e muito calor. Frio foi considerado as temperaturas abaixo de 19 graus, normal entre 19 e 27 graus, calor entre 27 e 31 graus e muito calor acima de 31 graus. O gráfico escolhido foi o de barras, que não dá muita informação e apenas é possível comparar a quantidade dos registros se frequente ou não. </w:t>
+      </w:r>
+    </w:p>
+    <w:p>
       <w:r>
         <w:lastRenderedPageBreak/>
-        <w:t>temperaturas abaixo de 19 graus, normal entre 19 e 27 graus, calor entre 27 e 31 graus e muito calor acima de 31 graus. O gráfico escolhido foi o de barras, que não dá muita informação e apenas é possível comparar a quantidade dos registros se frequente ou não. </w:t>
-      </w:r>
-    </w:p>
-    <w:p>
-      <w:r>
         <w:t xml:space="preserve">Considerando a primeira análise, referente a temperatura e se o vento estava </w:t>
       </w:r>
       <w:proofErr w:type="gramStart"/>
@@ -4874,7 +4941,7 @@
 </file>
 
 <file path=customXml/itemProps1.xml><?xml version="1.0" encoding="utf-8"?>
-<ds:datastoreItem xmlns:ds="http://schemas.openxmlformats.org/officeDocument/2006/customXml" ds:itemID="{6419F818-B776-4C95-AA32-470F08E97BC5}">
+<ds:datastoreItem xmlns:ds="http://schemas.openxmlformats.org/officeDocument/2006/customXml" ds:itemID="{472767FE-42BD-4D83-9640-AF2B785A893D}">
   <ds:schemaRefs>
     <ds:schemaRef ds:uri="http://schemas.openxmlformats.org/officeDocument/2006/bibliography"/>
   </ds:schemaRefs>

</xml_diff>

<commit_message>
Ajustes na segunda analise
</commit_message>
<xml_diff>
--- a/TRabalho03_Final.docx
+++ b/TRabalho03_Final.docx
@@ -346,15 +346,7 @@
         </w:rPr>
       </w:pPr>
       <w:r>
-        <w:t xml:space="preserve">Devido à existência de anomalias nos dados capturados, foi necessário realizar o tratamento dos dados para que a análise não apresentasse resultados distorcidos </w:t>
-      </w:r>
-      <w:proofErr w:type="gramStart"/>
-      <w:r>
-        <w:t>e</w:t>
-      </w:r>
-      <w:proofErr w:type="gramEnd"/>
-      <w:r>
-        <w:t xml:space="preserve"> portanto, não prejudicasse a compreensão final.</w:t>
+        <w:t>Devido à existência de anomalias nos dados capturados, foi necessário realizar o tratamento dos dados para que a análise não apresentasse resultados distorcidos e portanto, não prejudicasse a compreensão final.</w:t>
       </w:r>
     </w:p>
     <w:p>
@@ -701,23 +693,7 @@
         <w:t>.</w:t>
       </w:r>
       <w:r>
-        <w:t xml:space="preserve"> Para esses casos, como as outras medidas continham dados validos, colocamos </w:t>
-      </w:r>
-      <w:proofErr w:type="gramStart"/>
-      <w:r>
-        <w:t>como Nas</w:t>
-      </w:r>
-      <w:proofErr w:type="gramEnd"/>
-      <w:r>
-        <w:t xml:space="preserve">. Assim mesmo após o tratamento acima para remoção dos </w:t>
-      </w:r>
-      <w:proofErr w:type="gramStart"/>
-      <w:r>
-        <w:t>Nas, alguns</w:t>
-      </w:r>
-      <w:proofErr w:type="gramEnd"/>
-      <w:r>
-        <w:t xml:space="preserve"> existirão dos dados de forma proposital para sinalizar esse ajuste.</w:t>
+        <w:t xml:space="preserve"> Para esses casos, como as outras medidas continham dados validos, colocamos como Nas. Assim mesmo após o tratamento acima para remoção dos Nas, alguns existirão dos dados de forma proposital para sinalizar esse ajuste.</w:t>
       </w:r>
     </w:p>
     <w:p>
@@ -945,27 +921,14 @@
       <w:r>
         <w:t xml:space="preserve">Tabela </w:t>
       </w:r>
-      <w:r>
-        <w:fldChar w:fldCharType="begin"/>
-      </w:r>
-      <w:r>
-        <w:instrText xml:space="preserve"> SEQ Tabela \* ARABIC </w:instrText>
-      </w:r>
-      <w:r>
-        <w:fldChar w:fldCharType="separate"/>
-      </w:r>
-      <w:r>
-        <w:rPr>
-          <w:noProof/>
-        </w:rPr>
-        <w:t>1</w:t>
-      </w:r>
-      <w:r>
-        <w:rPr>
-          <w:noProof/>
-        </w:rPr>
-        <w:fldChar w:fldCharType="end"/>
-      </w:r>
+      <w:fldSimple w:instr=" SEQ Tabela \* ARABIC ">
+        <w:r>
+          <w:rPr>
+            <w:noProof/>
+          </w:rPr>
+          <w:t>1</w:t>
+        </w:r>
+      </w:fldSimple>
       <w:bookmarkEnd w:id="0"/>
       <w:r>
         <w:t xml:space="preserve"> </w:t>
@@ -1357,27 +1320,14 @@
       <w:r>
         <w:t xml:space="preserve">Tabela </w:t>
       </w:r>
-      <w:r>
-        <w:fldChar w:fldCharType="begin"/>
-      </w:r>
-      <w:r>
-        <w:instrText xml:space="preserve"> SEQ Tabela \* ARABIC </w:instrText>
-      </w:r>
-      <w:r>
-        <w:fldChar w:fldCharType="separate"/>
-      </w:r>
-      <w:r>
-        <w:rPr>
-          <w:noProof/>
-        </w:rPr>
-        <w:t>2</w:t>
-      </w:r>
-      <w:r>
-        <w:rPr>
-          <w:noProof/>
-        </w:rPr>
-        <w:fldChar w:fldCharType="end"/>
-      </w:r>
+      <w:fldSimple w:instr=" SEQ Tabela \* ARABIC ">
+        <w:r>
+          <w:rPr>
+            <w:noProof/>
+          </w:rPr>
+          <w:t>2</w:t>
+        </w:r>
+      </w:fldSimple>
       <w:bookmarkEnd w:id="2"/>
       <w:r>
         <w:t xml:space="preserve"> - Medidas de Dispersão dos Dados Tratados</w:t>
@@ -1624,6 +1574,9 @@
     <w:p>
       <w:r>
         <w:t>Para verificar se existe alguma relação simples entre todas as medidas, temperatura, sensação térmica, umidade e velocidade do vento, foi extraído a média por mês das temperaturas, considerando todos as medidas do mesmo mês independente do ano. </w:t>
+      </w:r>
+      <w:r>
+        <w:t xml:space="preserve">Os valores Nas das medidas sensação térmica e umidade foram removidos, pois os registros não iriam influenciar na análise. </w:t>
       </w:r>
     </w:p>
     <w:p>
@@ -1696,15 +1649,7 @@
         <w:jc w:val="center"/>
       </w:pPr>
       <w:r>
-        <w:t xml:space="preserve">Tabela </w:t>
-      </w:r>
-      <w:proofErr w:type="gramStart"/>
-      <w:r>
-        <w:t>3 :</w:t>
-      </w:r>
-      <w:proofErr w:type="gramEnd"/>
-      <w:r>
-        <w:t xml:space="preserve"> Valores médios por mês das medidas coletadas de todos os anos</w:t>
+        <w:t>Tabela 3 : Valores médios por mês das medidas coletadas de todos os anos</w:t>
       </w:r>
     </w:p>
     <w:p>
@@ -1712,11 +1657,11 @@
         <w:t xml:space="preserve">É possível ver pelos dados apresentados que a diferença da sensação térmica costuma ser maior nos meses do inverno. </w:t>
       </w:r>
       <w:r>
-        <w:t xml:space="preserve">Além da tabela, foi utilizado o gráfico das medidas, com valores não normalizados para verificar o comportamento durante os meses dos valores. O fato de não estar normalizado para essa análise não impactará nos resultados pois o foco de comparação é </w:t>
+        <w:t xml:space="preserve">Além da tabela, foi utilizado o gráfico das medidas, com valores não normalizados para verificar o comportamento durante os meses dos valores. O fato de não estar </w:t>
       </w:r>
       <w:r>
         <w:lastRenderedPageBreak/>
-        <w:t xml:space="preserve">temperatura e sensação térmica, que apresentam a mesma escala de valores. As outras medias estão junto para verificar se nos meses que a diferença térmica foi maior, existe alguma queda ou </w:t>
+        <w:t xml:space="preserve">normalizado para essa análise não impactará nos resultados pois o foco de comparação é temperatura e sensação térmica, que apresentam a mesma escala de valores. As outras medias estão junto para verificar se nos meses que a diferença térmica foi maior, existe alguma queda ou </w:t>
       </w:r>
       <w:r>
         <w:rPr>
@@ -1951,54 +1896,33 @@
     </w:p>
     <w:p>
       <w:r>
-        <w:t>Para essa análise, dois cenários foram considerados, análise da temperatura e aplicando uma escala de vento forte, fraco e médio. Como vento fraco foi considerado os valores abaixo de 17, médio entre 17 e 36 e forte acima de 36. Também foi feita a análise inversa, tendo o foco o vento e a c</w:t>
-      </w:r>
-      <w:bookmarkStart w:id="3" w:name="_GoBack"/>
-      <w:bookmarkEnd w:id="3"/>
-      <w:r>
-        <w:t>lassificação da temperatura como frio, normal, calor e muito calor. Frio foi considerado as temperaturas abaixo de 19 graus, normal entre 19 e 27 graus, calor entre 27 e 31 graus e muito calor acima de 31 graus. O gráfico escolhido foi o de barras, que não dá muita informação e apenas é possível comparar a quantidade dos registros se frequente ou não. </w:t>
-      </w:r>
-    </w:p>
-    <w:p>
-      <w:r>
-        <w:lastRenderedPageBreak/>
-        <w:t xml:space="preserve">Considerando a primeira análise, referente a temperatura e se o vento estava </w:t>
-      </w:r>
-      <w:proofErr w:type="gramStart"/>
-      <w:r>
-        <w:t>forte ,</w:t>
-      </w:r>
-      <w:proofErr w:type="gramEnd"/>
-      <w:r>
-        <w:t xml:space="preserve"> fraco ou médio, foram obtidos dois gráficos, “temperatura e escala de vento no </w:t>
-      </w:r>
-      <w:proofErr w:type="spellStart"/>
-      <w:r>
-        <w:t>verao</w:t>
-      </w:r>
-      <w:proofErr w:type="spellEnd"/>
-      <w:r>
-        <w:t>” e “temperatura e escala de vento no inverno”.</w:t>
-      </w:r>
-    </w:p>
+        <w:t xml:space="preserve">Para essa análise, </w:t>
+      </w:r>
+      <w:r>
+        <w:t xml:space="preserve">foram utilizadas as medidas de vento e temperatura. A temperatura foi classifica em </w:t>
+      </w:r>
+      <w:r>
+        <w:t>frio, normal, calor e muito calor. Frio foi considerado as temperaturas abaixo de 19 graus, normal entre 19 e 27 graus, calor entre 27 e 31 graus e muito calor acima de 31 graus. O gráfico escolhido foi o de barras, que não dá muita informação e apenas é possível comparar a quantidade dos registros se frequente ou não. </w:t>
+      </w:r>
+      <w:r>
+        <w:t>Os valores Nas das medidas sensação térmica e umidade foram removidos, pois os registros não iriam influenciar na análise</w:t>
+      </w:r>
+      <w:r>
+        <w:t>.</w:t>
+      </w:r>
+    </w:p>
+    <w:p/>
+    <w:p/>
     <w:p>
       <w:r>
         <w:rPr>
           <w:noProof/>
         </w:rPr>
         <w:drawing>
-          <wp:anchor distT="0" distB="0" distL="114300" distR="114300" simplePos="0" relativeHeight="251659264" behindDoc="1" locked="0" layoutInCell="1" allowOverlap="1" wp14:anchorId="7C5B19CB" wp14:editId="4DF98166">
-            <wp:simplePos x="0" y="0"/>
-            <wp:positionH relativeFrom="column">
-              <wp:posOffset>250190</wp:posOffset>
-            </wp:positionH>
-            <wp:positionV relativeFrom="paragraph">
-              <wp:posOffset>29210</wp:posOffset>
-            </wp:positionV>
-            <wp:extent cx="1919605" cy="1801495"/>
-            <wp:effectExtent l="0" t="0" r="4445" b="8255"/>
-            <wp:wrapTopAndBottom/>
-            <wp:docPr id="15" name="Imagem 15"/>
+          <wp:inline distT="0" distB="0" distL="0" distR="0" wp14:anchorId="375889F3" wp14:editId="14B0CDCC">
+            <wp:extent cx="5400040" cy="4211955"/>
+            <wp:effectExtent l="0" t="0" r="0" b="0"/>
+            <wp:docPr id="4" name="Imagem 4"/>
             <wp:cNvGraphicFramePr>
               <a:graphicFrameLocks xmlns:a="http://schemas.openxmlformats.org/drawingml/2006/main" noChangeAspect="1"/>
             </wp:cNvGraphicFramePr>
@@ -2006,13 +1930,13 @@
               <a:graphicData uri="http://schemas.openxmlformats.org/drawingml/2006/picture">
                 <pic:pic xmlns:pic="http://schemas.openxmlformats.org/drawingml/2006/picture">
                   <pic:nvPicPr>
-                    <pic:cNvPr id="0" name="Picture 327"/>
+                    <pic:cNvPr id="0" name="Picture 1"/>
                     <pic:cNvPicPr>
                       <a:picLocks noChangeAspect="1" noChangeArrowheads="1"/>
                     </pic:cNvPicPr>
                   </pic:nvPicPr>
                   <pic:blipFill>
-                    <a:blip r:embed="rId13" cstate="print">
+                    <a:blip r:embed="rId13">
                       <a:extLst>
                         <a:ext uri="{28A0092B-C50C-407E-A947-70E740481C1C}">
                           <a14:useLocalDpi xmlns:a14="http://schemas.microsoft.com/office/drawing/2010/main" val="0"/>
@@ -2027,7 +1951,160 @@
                   <pic:spPr bwMode="auto">
                     <a:xfrm>
                       <a:off x="0" y="0"/>
-                      <a:ext cx="1919605" cy="1801495"/>
+                      <a:ext cx="5400040" cy="4211955"/>
+                    </a:xfrm>
+                    <a:prstGeom prst="rect">
+                      <a:avLst/>
+                    </a:prstGeom>
+                    <a:noFill/>
+                    <a:ln>
+                      <a:noFill/>
+                    </a:ln>
+                  </pic:spPr>
+                </pic:pic>
+              </a:graphicData>
+            </a:graphic>
+          </wp:inline>
+        </w:drawing>
+      </w:r>
+    </w:p>
+    <w:p>
+      <w:r>
+        <w:t>Na estação verão, foi possível verificar que como aumento da velocidade do vento, a classificação de temperatura calor e muito calor apareceram em menor frequência que as demais.</w:t>
+      </w:r>
+    </w:p>
+    <w:p>
+      <w:r>
+        <w:rPr>
+          <w:noProof/>
+        </w:rPr>
+        <w:lastRenderedPageBreak/>
+        <w:drawing>
+          <wp:inline distT="0" distB="0" distL="0" distR="0" wp14:anchorId="29DE66A2" wp14:editId="721536CD">
+            <wp:extent cx="5400040" cy="4211955"/>
+            <wp:effectExtent l="0" t="0" r="0" b="0"/>
+            <wp:docPr id="6" name="Imagem 6"/>
+            <wp:cNvGraphicFramePr>
+              <a:graphicFrameLocks xmlns:a="http://schemas.openxmlformats.org/drawingml/2006/main" noChangeAspect="1"/>
+            </wp:cNvGraphicFramePr>
+            <a:graphic xmlns:a="http://schemas.openxmlformats.org/drawingml/2006/main">
+              <a:graphicData uri="http://schemas.openxmlformats.org/drawingml/2006/picture">
+                <pic:pic xmlns:pic="http://schemas.openxmlformats.org/drawingml/2006/picture">
+                  <pic:nvPicPr>
+                    <pic:cNvPr id="0" name="Picture 2"/>
+                    <pic:cNvPicPr>
+                      <a:picLocks noChangeAspect="1" noChangeArrowheads="1"/>
+                    </pic:cNvPicPr>
+                  </pic:nvPicPr>
+                  <pic:blipFill>
+                    <a:blip r:embed="rId14">
+                      <a:extLst>
+                        <a:ext uri="{28A0092B-C50C-407E-A947-70E740481C1C}">
+                          <a14:useLocalDpi xmlns:a14="http://schemas.microsoft.com/office/drawing/2010/main" val="0"/>
+                        </a:ext>
+                      </a:extLst>
+                    </a:blip>
+                    <a:srcRect/>
+                    <a:stretch>
+                      <a:fillRect/>
+                    </a:stretch>
+                  </pic:blipFill>
+                  <pic:spPr bwMode="auto">
+                    <a:xfrm>
+                      <a:off x="0" y="0"/>
+                      <a:ext cx="5400040" cy="4211955"/>
+                    </a:xfrm>
+                    <a:prstGeom prst="rect">
+                      <a:avLst/>
+                    </a:prstGeom>
+                    <a:noFill/>
+                    <a:ln>
+                      <a:noFill/>
+                    </a:ln>
+                  </pic:spPr>
+                </pic:pic>
+              </a:graphicData>
+            </a:graphic>
+          </wp:inline>
+        </w:drawing>
+      </w:r>
+    </w:p>
+    <w:p>
+      <w:r>
+        <w:t>No inverno,  já é esperado uma frequência baixa de temperaturas calor e muito calor, porém também sofrem influencia nos dias de muito vento apresentou um valor muito pequeno ou nenhuma ocorrência de muito calor e calor. Contudo, novamente o número de dados analisados é pequeno e de uma região apenas, não sendo possível concluir que existe essa relação direta da classificação da temperatura com a quantidade de ventos.</w:t>
+      </w:r>
+    </w:p>
+    <w:p/>
+    <w:p/>
+    <w:p/>
+    <w:p/>
+    <w:p/>
+    <w:p/>
+    <w:p/>
+    <w:p>
+      <w:pPr>
+        <w:ind w:firstLine="0"/>
+      </w:pPr>
+    </w:p>
+    <w:p>
+      <w:r>
+        <w:lastRenderedPageBreak/>
+        <w:t xml:space="preserve">Outra possível visão dessas informações é verificar pela estação a frequência de ocorrência de ventos e muito calor. Abaixo a tabela já ordenada pela frequência mostra que em medições de muito calor, </w:t>
+      </w:r>
+      <w:r>
+        <w:t>a velocidade do vento é</w:t>
+      </w:r>
+      <w:r>
+        <w:t xml:space="preserve"> baixa se comparada às outras medições.</w:t>
+      </w:r>
+    </w:p>
+    <w:p>
+      <w:r>
+        <w:rPr>
+          <w:noProof/>
+        </w:rPr>
+        <w:drawing>
+          <wp:anchor distT="0" distB="0" distL="114300" distR="114300" simplePos="0" relativeHeight="251664384" behindDoc="0" locked="0" layoutInCell="1" allowOverlap="1" wp14:anchorId="08DF634A" wp14:editId="1E26E551">
+            <wp:simplePos x="0" y="0"/>
+            <wp:positionH relativeFrom="column">
+              <wp:posOffset>1381125</wp:posOffset>
+            </wp:positionH>
+            <wp:positionV relativeFrom="paragraph">
+              <wp:posOffset>56515</wp:posOffset>
+            </wp:positionV>
+            <wp:extent cx="2461260" cy="4625340"/>
+            <wp:effectExtent l="0" t="0" r="0" b="3810"/>
+            <wp:wrapNone/>
+            <wp:docPr id="7" name="Imagem 7"/>
+            <wp:cNvGraphicFramePr>
+              <a:graphicFrameLocks xmlns:a="http://schemas.openxmlformats.org/drawingml/2006/main" noChangeAspect="1"/>
+            </wp:cNvGraphicFramePr>
+            <a:graphic xmlns:a="http://schemas.openxmlformats.org/drawingml/2006/main">
+              <a:graphicData uri="http://schemas.openxmlformats.org/drawingml/2006/picture">
+                <pic:pic xmlns:pic="http://schemas.openxmlformats.org/drawingml/2006/picture">
+                  <pic:nvPicPr>
+                    <pic:cNvPr id="0" name="Picture 3"/>
+                    <pic:cNvPicPr>
+                      <a:picLocks noChangeAspect="1" noChangeArrowheads="1"/>
+                    </pic:cNvPicPr>
+                  </pic:nvPicPr>
+                  <pic:blipFill>
+                    <a:blip r:embed="rId15">
+                      <a:extLst>
+                        <a:ext uri="{28A0092B-C50C-407E-A947-70E740481C1C}">
+                          <a14:useLocalDpi xmlns:a14="http://schemas.microsoft.com/office/drawing/2010/main" val="0"/>
+                        </a:ext>
+                      </a:extLst>
+                    </a:blip>
+                    <a:srcRect/>
+                    <a:stretch>
+                      <a:fillRect/>
+                    </a:stretch>
+                  </pic:blipFill>
+                  <pic:spPr bwMode="auto">
+                    <a:xfrm>
+                      <a:off x="0" y="0"/>
+                      <a:ext cx="2461260" cy="4625340"/>
                     </a:xfrm>
                     <a:prstGeom prst="rect">
                       <a:avLst/>
@@ -2043,310 +2120,45 @@
           </wp:anchor>
         </w:drawing>
       </w:r>
-      <w:r>
-        <w:t xml:space="preserve">              </w:t>
-      </w:r>
-    </w:p>
-    <w:p>
-      <w:r>
-        <w:rPr>
-          <w:noProof/>
-        </w:rPr>
-        <w:drawing>
-          <wp:inline distT="0" distB="0" distL="0" distR="0" wp14:anchorId="77E5FB3F" wp14:editId="4CE48DE2">
-            <wp:extent cx="1910302" cy="1787857"/>
-            <wp:effectExtent l="0" t="0" r="0" b="3175"/>
-            <wp:docPr id="16" name="Imagem 16"/>
-            <wp:cNvGraphicFramePr>
-              <a:graphicFrameLocks xmlns:a="http://schemas.openxmlformats.org/drawingml/2006/main" noChangeAspect="1"/>
-            </wp:cNvGraphicFramePr>
-            <a:graphic xmlns:a="http://schemas.openxmlformats.org/drawingml/2006/main">
-              <a:graphicData uri="http://schemas.openxmlformats.org/drawingml/2006/picture">
-                <pic:pic xmlns:pic="http://schemas.openxmlformats.org/drawingml/2006/picture">
-                  <pic:nvPicPr>
-                    <pic:cNvPr id="0" name="Picture 326"/>
-                    <pic:cNvPicPr>
-                      <a:picLocks noChangeAspect="1" noChangeArrowheads="1"/>
-                    </pic:cNvPicPr>
-                  </pic:nvPicPr>
-                  <pic:blipFill>
-                    <a:blip r:embed="rId14" cstate="print">
-                      <a:extLst>
-                        <a:ext uri="{28A0092B-C50C-407E-A947-70E740481C1C}">
-                          <a14:useLocalDpi xmlns:a14="http://schemas.microsoft.com/office/drawing/2010/main" val="0"/>
-                        </a:ext>
-                      </a:extLst>
-                    </a:blip>
-                    <a:srcRect/>
-                    <a:stretch>
-                      <a:fillRect/>
-                    </a:stretch>
-                  </pic:blipFill>
-                  <pic:spPr bwMode="auto">
-                    <a:xfrm>
-                      <a:off x="0" y="0"/>
-                      <a:ext cx="1921427" cy="1798269"/>
-                    </a:xfrm>
-                    <a:prstGeom prst="rect">
-                      <a:avLst/>
-                    </a:prstGeom>
-                    <a:noFill/>
-                    <a:ln>
-                      <a:noFill/>
-                    </a:ln>
-                  </pic:spPr>
-                </pic:pic>
-              </a:graphicData>
-            </a:graphic>
-          </wp:inline>
-        </w:drawing>
-      </w:r>
-    </w:p>
-    <w:p>
-      <w:r>
-        <w:t xml:space="preserve">É possível observar que no verão, quando a temperatura está acima dos 30 graus, a quantidade de ventos fortes é baixa e obtemos o maior valor de ventos em temperaturas em torno de 20 a 25 graus, a com maior frequência no período. Como não foi separado o dia da noite, esse intervalo com maior frequência não aparenta ser uma distorção dos dados. Já no inverno, é possível notar uma quantidade muito maior de ventos fortes coletadas a temperaturas de 15 a 20 graus, </w:t>
-      </w:r>
-      <w:proofErr w:type="spellStart"/>
-      <w:r>
-        <w:t>ma</w:t>
-      </w:r>
-      <w:proofErr w:type="spellEnd"/>
-      <w:r>
-        <w:t xml:space="preserve"> se repete o comportamento de poucos ventos fortes a temperatura maior que 30 graus.</w:t>
-      </w:r>
-    </w:p>
-    <w:p>
-      <w:r>
-        <w:t>  </w:t>
-      </w:r>
-      <w:r>
-        <w:tab/>
-        <w:t>A segunda análise vem mostrar a quantidade de calor nos dias de mais ventos. Foram gerados dois gráficos “Vento e temperatura verão” e “Vento e temperatura inverno”</w:t>
-      </w:r>
-      <w:r>
-        <w:t xml:space="preserve"> t</w:t>
-      </w:r>
-      <w:r>
-        <w:t>anto no verão quanto no inverno, na maioria dos dias de muito calor, não estava ventando forte. </w:t>
-      </w:r>
     </w:p>
     <w:p/>
-    <w:p>
-      <w:r>
-        <w:rPr>
-          <w:noProof/>
-        </w:rPr>
+    <w:p/>
+    <w:p/>
+    <w:p/>
+    <w:p/>
+    <w:p/>
+    <w:p/>
+    <w:p/>
+    <w:p/>
+    <w:p/>
+    <w:p/>
+    <w:p>
+      <w:r>
+        <w:t>Tabela 4: Frequência</w:t>
+      </w:r>
+      <w:bookmarkStart w:id="3" w:name="_GoBack"/>
+      <w:bookmarkEnd w:id="3"/>
+      <w:r>
+        <w:t xml:space="preserve"> das classificações calor e ventos nas estações inverno e verão</w:t>
+      </w:r>
+    </w:p>
+    <w:p/>
+    <w:p>
+      <w:pPr>
+        <w:pStyle w:val="Ttulo1"/>
+      </w:pPr>
+      <w:r>
+        <w:t>CONCLUSÃO</w:t>
+      </w:r>
+    </w:p>
+    <w:p>
+      <w:r>
+        <w:t>As análises efetuadas são um tanto limitadas devido à insuficiência de informações fornecidas pelo banco de dados da CEPAGRI, que pode ser exemplificada através das variáveis resposta escolhidas para as análises, a sensação térmica e a temperatura. Ambas as variáveis são influenciadas pela umidade do ar, que por sua vez tem relações de causalidade com outras variáveis que fogem ao nosso escopo de análise, como a evaporação das águas oceânicas, movimentação das massas de ar e a cobertura vegetal da região. </w:t>
+      </w:r>
+    </w:p>
+    <w:p>
+      <w:r>
         <w:lastRenderedPageBreak/>
-        <w:drawing>
-          <wp:anchor distT="0" distB="0" distL="114300" distR="114300" simplePos="0" relativeHeight="251661312" behindDoc="0" locked="0" layoutInCell="1" allowOverlap="1" wp14:anchorId="7723E373" wp14:editId="36D9B681">
-            <wp:simplePos x="0" y="0"/>
-            <wp:positionH relativeFrom="column">
-              <wp:posOffset>2733675</wp:posOffset>
-            </wp:positionH>
-            <wp:positionV relativeFrom="paragraph">
-              <wp:posOffset>568</wp:posOffset>
-            </wp:positionV>
-            <wp:extent cx="2040890" cy="1924050"/>
-            <wp:effectExtent l="0" t="0" r="0" b="0"/>
-            <wp:wrapTopAndBottom/>
-            <wp:docPr id="13" name="Imagem 13"/>
-            <wp:cNvGraphicFramePr>
-              <a:graphicFrameLocks xmlns:a="http://schemas.openxmlformats.org/drawingml/2006/main" noChangeAspect="1"/>
-            </wp:cNvGraphicFramePr>
-            <a:graphic xmlns:a="http://schemas.openxmlformats.org/drawingml/2006/main">
-              <a:graphicData uri="http://schemas.openxmlformats.org/drawingml/2006/picture">
-                <pic:pic xmlns:pic="http://schemas.openxmlformats.org/drawingml/2006/picture">
-                  <pic:nvPicPr>
-                    <pic:cNvPr id="0" name="Picture 329"/>
-                    <pic:cNvPicPr>
-                      <a:picLocks noChangeAspect="1" noChangeArrowheads="1"/>
-                    </pic:cNvPicPr>
-                  </pic:nvPicPr>
-                  <pic:blipFill>
-                    <a:blip r:embed="rId15" cstate="print">
-                      <a:extLst>
-                        <a:ext uri="{28A0092B-C50C-407E-A947-70E740481C1C}">
-                          <a14:useLocalDpi xmlns:a14="http://schemas.microsoft.com/office/drawing/2010/main" val="0"/>
-                        </a:ext>
-                      </a:extLst>
-                    </a:blip>
-                    <a:srcRect/>
-                    <a:stretch>
-                      <a:fillRect/>
-                    </a:stretch>
-                  </pic:blipFill>
-                  <pic:spPr bwMode="auto">
-                    <a:xfrm>
-                      <a:off x="0" y="0"/>
-                      <a:ext cx="2040890" cy="1924050"/>
-                    </a:xfrm>
-                    <a:prstGeom prst="rect">
-                      <a:avLst/>
-                    </a:prstGeom>
-                    <a:noFill/>
-                    <a:ln>
-                      <a:noFill/>
-                    </a:ln>
-                  </pic:spPr>
-                </pic:pic>
-              </a:graphicData>
-            </a:graphic>
-            <wp14:sizeRelH relativeFrom="margin">
-              <wp14:pctWidth>0</wp14:pctWidth>
-            </wp14:sizeRelH>
-            <wp14:sizeRelV relativeFrom="margin">
-              <wp14:pctHeight>0</wp14:pctHeight>
-            </wp14:sizeRelV>
-          </wp:anchor>
-        </w:drawing>
-      </w:r>
-      <w:r>
-        <w:rPr>
-          <w:noProof/>
-        </w:rPr>
-        <w:drawing>
-          <wp:anchor distT="0" distB="0" distL="114300" distR="114300" simplePos="0" relativeHeight="251660288" behindDoc="0" locked="0" layoutInCell="1" allowOverlap="1" wp14:anchorId="593B32ED" wp14:editId="4F1D938D">
-            <wp:simplePos x="0" y="0"/>
-            <wp:positionH relativeFrom="column">
-              <wp:posOffset>250522</wp:posOffset>
-            </wp:positionH>
-            <wp:positionV relativeFrom="paragraph">
-              <wp:posOffset>1469</wp:posOffset>
-            </wp:positionV>
-            <wp:extent cx="2034253" cy="1903863"/>
-            <wp:effectExtent l="0" t="0" r="4445" b="1270"/>
-            <wp:wrapTopAndBottom/>
-            <wp:docPr id="14" name="Imagem 14"/>
-            <wp:cNvGraphicFramePr>
-              <a:graphicFrameLocks xmlns:a="http://schemas.openxmlformats.org/drawingml/2006/main" noChangeAspect="1"/>
-            </wp:cNvGraphicFramePr>
-            <a:graphic xmlns:a="http://schemas.openxmlformats.org/drawingml/2006/main">
-              <a:graphicData uri="http://schemas.openxmlformats.org/drawingml/2006/picture">
-                <pic:pic xmlns:pic="http://schemas.openxmlformats.org/drawingml/2006/picture">
-                  <pic:nvPicPr>
-                    <pic:cNvPr id="0" name="Picture 328"/>
-                    <pic:cNvPicPr>
-                      <a:picLocks noChangeAspect="1" noChangeArrowheads="1"/>
-                    </pic:cNvPicPr>
-                  </pic:nvPicPr>
-                  <pic:blipFill>
-                    <a:blip r:embed="rId16" cstate="print">
-                      <a:extLst>
-                        <a:ext uri="{28A0092B-C50C-407E-A947-70E740481C1C}">
-                          <a14:useLocalDpi xmlns:a14="http://schemas.microsoft.com/office/drawing/2010/main" val="0"/>
-                        </a:ext>
-                      </a:extLst>
-                    </a:blip>
-                    <a:srcRect/>
-                    <a:stretch>
-                      <a:fillRect/>
-                    </a:stretch>
-                  </pic:blipFill>
-                  <pic:spPr bwMode="auto">
-                    <a:xfrm>
-                      <a:off x="0" y="0"/>
-                      <a:ext cx="2034253" cy="1903863"/>
-                    </a:xfrm>
-                    <a:prstGeom prst="rect">
-                      <a:avLst/>
-                    </a:prstGeom>
-                    <a:noFill/>
-                    <a:ln>
-                      <a:noFill/>
-                    </a:ln>
-                  </pic:spPr>
-                </pic:pic>
-              </a:graphicData>
-            </a:graphic>
-          </wp:anchor>
-        </w:drawing>
-      </w:r>
-    </w:p>
-    <w:p>
-      <w:r>
-        <w:t xml:space="preserve">Outra possível visão dessas informações é verificar pela estação a frequência de ocorrência de ventos e muito calor. Abaixo a tabela já ordenada pela frequência mostra que em medições de muito calor, </w:t>
-      </w:r>
-      <w:r>
-        <w:t>a velocidade do vento é</w:t>
-      </w:r>
-      <w:r>
-        <w:t xml:space="preserve"> baixa se comparada às outras medições.</w:t>
-      </w:r>
-    </w:p>
-    <w:p>
-      <w:r>
-        <w:rPr>
-          <w:noProof/>
-        </w:rPr>
-        <w:drawing>
-          <wp:inline distT="0" distB="0" distL="0" distR="0" wp14:anchorId="3CB25FD0" wp14:editId="2212955E">
-            <wp:extent cx="2210937" cy="4299076"/>
-            <wp:effectExtent l="0" t="0" r="0" b="6350"/>
-            <wp:docPr id="12" name="Imagem 12"/>
-            <wp:cNvGraphicFramePr>
-              <a:graphicFrameLocks xmlns:a="http://schemas.openxmlformats.org/drawingml/2006/main" noChangeAspect="1"/>
-            </wp:cNvGraphicFramePr>
-            <a:graphic xmlns:a="http://schemas.openxmlformats.org/drawingml/2006/main">
-              <a:graphicData uri="http://schemas.openxmlformats.org/drawingml/2006/picture">
-                <pic:pic xmlns:pic="http://schemas.openxmlformats.org/drawingml/2006/picture">
-                  <pic:nvPicPr>
-                    <pic:cNvPr id="0" name="Picture 330"/>
-                    <pic:cNvPicPr>
-                      <a:picLocks noChangeAspect="1" noChangeArrowheads="1"/>
-                    </pic:cNvPicPr>
-                  </pic:nvPicPr>
-                  <pic:blipFill>
-                    <a:blip r:embed="rId17">
-                      <a:extLst>
-                        <a:ext uri="{28A0092B-C50C-407E-A947-70E740481C1C}">
-                          <a14:useLocalDpi xmlns:a14="http://schemas.microsoft.com/office/drawing/2010/main" val="0"/>
-                        </a:ext>
-                      </a:extLst>
-                    </a:blip>
-                    <a:srcRect/>
-                    <a:stretch>
-                      <a:fillRect/>
-                    </a:stretch>
-                  </pic:blipFill>
-                  <pic:spPr bwMode="auto">
-                    <a:xfrm>
-                      <a:off x="0" y="0"/>
-                      <a:ext cx="2259666" cy="4393828"/>
-                    </a:xfrm>
-                    <a:prstGeom prst="rect">
-                      <a:avLst/>
-                    </a:prstGeom>
-                    <a:noFill/>
-                    <a:ln>
-                      <a:noFill/>
-                    </a:ln>
-                  </pic:spPr>
-                </pic:pic>
-              </a:graphicData>
-            </a:graphic>
-          </wp:inline>
-        </w:drawing>
-      </w:r>
-    </w:p>
-    <w:p>
-      <w:pPr>
-        <w:pStyle w:val="Ttulo1"/>
-      </w:pPr>
-      <w:r>
-        <w:t>CONCLUSÃO</w:t>
-      </w:r>
-    </w:p>
-    <w:p>
-      <w:r>
-        <w:t xml:space="preserve">As análises efetuadas são um tanto limitadas devido à insuficiência de informações fornecidas pelo banco de dados da CEPAGRI, que pode ser exemplificada através das variáveis resposta escolhidas para as análises, a sensação térmica e a temperatura. Ambas as variáveis são </w:t>
-      </w:r>
-      <w:r>
-        <w:lastRenderedPageBreak/>
-        <w:t>influenciadas pela umidade do ar, que por sua vez tem relações de causalidade com outras variáveis que fogem ao nosso escopo de análise, como a evaporação das águas oceânicas, movimentação das massas de ar e a cobertura vegetal da região. </w:t>
-      </w:r>
-    </w:p>
-    <w:p>
-      <w:r>
         <w:t>Além disso, a presença de muita inconsistência nos dados, assim como períodos de ausência de informação ou repetitividade de dados devido a falhas nos sensores tornam a análise, de certa forma, inconclusiva.</w:t>
       </w:r>
     </w:p>
@@ -4941,7 +4753,7 @@
 </file>
 
 <file path=customXml/itemProps1.xml><?xml version="1.0" encoding="utf-8"?>
-<ds:datastoreItem xmlns:ds="http://schemas.openxmlformats.org/officeDocument/2006/customXml" ds:itemID="{472767FE-42BD-4D83-9640-AF2B785A893D}">
+<ds:datastoreItem xmlns:ds="http://schemas.openxmlformats.org/officeDocument/2006/customXml" ds:itemID="{8E5B09D5-0E96-488D-93FD-67CD037B486A}">
   <ds:schemaRefs>
     <ds:schemaRef ds:uri="http://schemas.openxmlformats.org/officeDocument/2006/bibliography"/>
   </ds:schemaRefs>

</xml_diff>

<commit_message>
Atualização final da organização do doc - agora vaigit add TRabalho03_Final.docx
</commit_message>
<xml_diff>
--- a/TRabalho03_Final.docx
+++ b/TRabalho03_Final.docx
@@ -94,15 +94,12 @@
         <w:t>INSTITUTO DE COMPUTAÇÃO</w:t>
       </w:r>
     </w:p>
-    <w:p>
-      <w:bookmarkStart w:id="0" w:name="_GoBack"/>
-      <w:bookmarkEnd w:id="0"/>
-    </w:p>
     <w:p/>
     <w:p/>
     <w:p/>
     <w:p/>
     <w:p/>
+    <w:p/>
     <w:p>
       <w:pPr>
         <w:jc w:val="center"/>
@@ -199,21 +196,8 @@
         <w:spacing w:after="0" w:line="240" w:lineRule="auto"/>
       </w:pPr>
       <w:r>
-        <w:t xml:space="preserve">Marina </w:t>
-      </w:r>
-      <w:proofErr w:type="spellStart"/>
-      <w:r>
-        <w:t>Abichabki</w:t>
-      </w:r>
-      <w:proofErr w:type="spellEnd"/>
-      <w:r>
-        <w:t xml:space="preserve"> </w:t>
-      </w:r>
-      <w:proofErr w:type="spellStart"/>
-      <w:r>
-        <w:t>Pivato</w:t>
-      </w:r>
-      <w:proofErr w:type="spellEnd"/>
+        <w:t>Marina Abichabki Pivato</w:t>
+      </w:r>
     </w:p>
     <w:p/>
     <w:p/>
@@ -257,43 +241,22 @@
     </w:p>
     <w:p>
       <w:r>
-        <w:t>C</w:t>
-      </w:r>
-      <w:r>
-        <w:t>omo trabalho final da disciplina de Análise de dados do curso de aperfeiçoamento em Mineração de Dados Complexos pela Escola de Extensão da Unicamp (EXTECAMP) foi proposta uma análise dos dados climatológicos da Cidade de Campinas no intervalo de 01/01/20</w:t>
-      </w:r>
-      <w:r>
-        <w:t xml:space="preserve">15 a 31/12/2019, utilizando a linguagem R e o R Studio como ferramentas de análise. Os dados foram obtidos através do Centro de Pesquisas Meteorológicas e Climáticas Aplicadas à Agricultura da Unicamp (CEPAGRI/UNICAMP), disponibilizados no </w:t>
-      </w:r>
-      <w:proofErr w:type="gramStart"/>
-      <w:r>
-        <w:t xml:space="preserve">endereço  </w:t>
-      </w:r>
-      <w:r>
-        <w:rPr>
-          <w:b/>
-          <w:bCs/>
-        </w:rPr>
-        <w:t>https:</w:t>
-      </w:r>
-      <w:r>
-        <w:rPr>
-          <w:b/>
-          <w:bCs/>
-        </w:rPr>
-        <w:t>//www.ic.unicamp.br/~zanoni/cepagri/cepagri</w:t>
-      </w:r>
-      <w:proofErr w:type="gramEnd"/>
+        <w:t xml:space="preserve">Como trabalho final da disciplina de Análise de dados do curso de aperfeiçoamento em Mineração de Dados Complexos pela Escola de Extensão da Unicamp (EXTECAMP) foi proposta uma análise dos dados climatológicos da Cidade de Campinas no intervalo de 01/01/2015 a 31/12/2019, utilizando a linguagem R e o R Studio como ferramentas de análise. Os dados foram obtidos através do Centro de Pesquisas Meteorológicas e Climáticas Aplicadas à Agricultura da Unicamp (CEPAGRI/UNICAMP), disponibilizados no endereço  </w:t>
+      </w:r>
+      <w:r>
+        <w:rPr>
+          <w:b/>
+          <w:bCs/>
+        </w:rPr>
+        <w:t>https://www.ic.unicamp.br/~zanoni/cepagri/cepagri</w:t>
+      </w:r>
       <w:r>
         <w:t>.</w:t>
       </w:r>
     </w:p>
     <w:p>
       <w:r>
-        <w:t xml:space="preserve">Ao longo deste relatório são apresentados os métodos utilizados para o processamento e tratamento dos dados, as dificuldades encontradas com a amostra em questão, assim como a exibição dos resultados da análise </w:t>
-      </w:r>
-      <w:r>
-        <w:t>exploratória dos dados de forma gráfica. </w:t>
+        <w:t>Ao longo deste relatório são apresentados os métodos utilizados para o processamento e tratamento dos dados, as dificuldades encontradas com a amostra em questão, assim como a exibição dos resultados da análise exploratória dos dados de forma gráfica. </w:t>
       </w:r>
     </w:p>
     <w:p>
@@ -315,13 +278,7 @@
           <w:rPr>
             <w:rStyle w:val="InternetLink"/>
           </w:rPr>
-          <w:t>https://</w:t>
-        </w:r>
-        <w:r>
-          <w:rPr>
-            <w:rStyle w:val="InternetLink"/>
-          </w:rPr>
-          <w:t>github.com/grgouveia/inf0612-trabalho-final</w:t>
+          <w:t>https://github.com/grgouveia/inf0612-trabalho-final</w:t>
         </w:r>
       </w:hyperlink>
       <w:r>
@@ -344,18 +301,12 @@
         <w:t>ndo</w:t>
       </w:r>
       <w:r>
-        <w:t xml:space="preserve"> </w:t>
-      </w:r>
-      <w:r>
-        <w:t>OS DADOS</w:t>
-      </w:r>
-    </w:p>
-    <w:p>
-      <w:r>
-        <w:t>C</w:t>
-      </w:r>
-      <w:r>
-        <w:t xml:space="preserve">oletamos os dados abrindo uma conexão com o endereço onde os dados estão armazenados, de acordo com o </w:t>
+        <w:t xml:space="preserve"> OS DADOS</w:t>
+      </w:r>
+    </w:p>
+    <w:p>
+      <w:r>
+        <w:t xml:space="preserve">Coletamos os dados abrindo uma conexão com o endereço onde os dados estão armazenados, de acordo com o </w:t>
       </w:r>
       <w:r>
         <w:rPr>
@@ -381,18 +332,7 @@
         <w:t>a</w:t>
       </w:r>
       <w:r>
-        <w:t xml:space="preserve"> existência de anomalias nos dados capturados,</w:t>
-      </w:r>
-      <w:r>
-        <w:t xml:space="preserve"> foi necessário realizar o tratamento dos dados para que a análise não apresentasse resultados distorcidos </w:t>
-      </w:r>
-      <w:proofErr w:type="gramStart"/>
-      <w:r>
-        <w:t>e</w:t>
-      </w:r>
-      <w:proofErr w:type="gramEnd"/>
-      <w:r>
-        <w:t xml:space="preserve"> portanto, não prejudicasse a compreensão final.</w:t>
+        <w:t xml:space="preserve"> existência de anomalias nos dados capturados, foi necessário realizar o tratamento dos dados para que a análise não apresentasse resultados distorcidos e portanto, não prejudicasse a compreensão final.</w:t>
       </w:r>
     </w:p>
     <w:p>
@@ -414,358 +354,281 @@
       <w:r>
         <w:t xml:space="preserve">Observamos que a coluna de temperatura foi definida como </w:t>
       </w:r>
-      <w:proofErr w:type="spellStart"/>
       <w:r>
         <w:rPr>
           <w:i/>
           <w:iCs/>
         </w:rPr>
-        <w:t>factor</w:t>
-      </w:r>
-      <w:proofErr w:type="spellEnd"/>
+        <w:t xml:space="preserve">factor </w:t>
+      </w:r>
+      <w:r>
+        <w:t xml:space="preserve">durante a leitura dos dados, pois o parâmetro </w:t>
+      </w:r>
       <w:r>
         <w:rPr>
           <w:i/>
           <w:iCs/>
         </w:rPr>
-        <w:t xml:space="preserve"> </w:t>
-      </w:r>
-      <w:r>
-        <w:t>durante a lei</w:t>
-      </w:r>
-      <w:r>
-        <w:t xml:space="preserve">tura dos dados, pois o parâmetro </w:t>
-      </w:r>
-      <w:proofErr w:type="spellStart"/>
+        <w:t xml:space="preserve">StringsAsFactors </w:t>
+      </w:r>
+      <w:r>
+        <w:t xml:space="preserve">tem como valor default </w:t>
+      </w:r>
+      <w:r>
+        <w:rPr>
+          <w:b/>
+          <w:bCs/>
+        </w:rPr>
+        <w:t>TRUE</w:t>
+      </w:r>
+      <w:r>
+        <w:t xml:space="preserve">. Portanto, efetuamos uma conversão de </w:t>
+      </w:r>
       <w:r>
         <w:rPr>
           <w:i/>
           <w:iCs/>
         </w:rPr>
-        <w:t>StringsAsFactors</w:t>
-      </w:r>
-      <w:proofErr w:type="spellEnd"/>
+        <w:t>fator</w:t>
+      </w:r>
+      <w:r>
+        <w:t xml:space="preserve"> para </w:t>
+      </w:r>
       <w:r>
         <w:rPr>
           <w:i/>
           <w:iCs/>
         </w:rPr>
-        <w:t xml:space="preserve"> </w:t>
-      </w:r>
-      <w:r>
-        <w:t xml:space="preserve">tem como valor default </w:t>
-      </w:r>
-      <w:r>
-        <w:rPr>
-          <w:b/>
-          <w:bCs/>
-        </w:rPr>
-        <w:t>TRUE</w:t>
-      </w:r>
-      <w:r>
-        <w:t xml:space="preserve">. Portanto, efetuamos uma conversão de </w:t>
+        <w:t>string</w:t>
+      </w:r>
+      <w:r>
+        <w:t xml:space="preserve"> e por conseguinte, para </w:t>
       </w:r>
       <w:r>
         <w:rPr>
           <w:i/>
           <w:iCs/>
         </w:rPr>
-        <w:t>fator</w:t>
-      </w:r>
-      <w:r>
-        <w:t xml:space="preserve"> para </w:t>
-      </w:r>
-      <w:proofErr w:type="spellStart"/>
+        <w:t>numeric</w:t>
+      </w:r>
+      <w:r>
+        <w:t xml:space="preserve">, como demonstrado no </w:t>
+      </w:r>
+      <w:r>
+        <w:rPr>
+          <w:u w:val="single"/>
+        </w:rPr>
+        <w:t>trecho de código 1.</w:t>
+      </w:r>
+      <w:r>
+        <w:rPr>
+          <w:u w:val="single"/>
+        </w:rPr>
+        <w:t>1</w:t>
+      </w:r>
+      <w:r>
+        <w:t>. </w:t>
+      </w:r>
+    </w:p>
+    <w:p>
+      <w:pPr>
+        <w:rPr>
+          <w:b/>
+          <w:bCs/>
+        </w:rPr>
+      </w:pPr>
+      <w:r>
+        <w:rPr>
+          <w:b/>
+          <w:bCs/>
+        </w:rPr>
+        <w:t>1.2 FORMATAÇÃO DA DATA</w:t>
+      </w:r>
+    </w:p>
+    <w:p>
+      <w:r>
+        <w:t xml:space="preserve">Os dados também podem estar com um formato não compatível com a sintaxe da linguagem R, portanto efetuamos uma conversão dessas informações para o formato POSIXct, de acordo com o </w:t>
+      </w:r>
+      <w:r>
+        <w:rPr>
+          <w:u w:val="single"/>
+        </w:rPr>
+        <w:t>trecho de código 1.</w:t>
+      </w:r>
+      <w:r>
+        <w:rPr>
+          <w:u w:val="single"/>
+        </w:rPr>
+        <w:t>2</w:t>
+      </w:r>
+      <w:r>
+        <w:t xml:space="preserve">. Além disso, para simplificar algumas consultas foram criadas colunas em separação de ano, mês e dia. </w:t>
+      </w:r>
+    </w:p>
+    <w:p>
+      <w:pPr>
+        <w:rPr>
+          <w:b/>
+          <w:bCs/>
+        </w:rPr>
+      </w:pPr>
+      <w:r>
+        <w:rPr>
+          <w:b/>
+          <w:bCs/>
+        </w:rPr>
+        <w:lastRenderedPageBreak/>
+        <w:t>1.</w:t>
+      </w:r>
+      <w:r>
+        <w:rPr>
+          <w:b/>
+          <w:bCs/>
+        </w:rPr>
+        <w:t>3</w:t>
+      </w:r>
+      <w:r>
+        <w:rPr>
+          <w:b/>
+          <w:bCs/>
+        </w:rPr>
+        <w:t xml:space="preserve"> OBSERVAÇÕES AUSENTES</w:t>
+      </w:r>
+    </w:p>
+    <w:p>
+      <w:pPr>
+        <w:rPr>
+          <w:b/>
+          <w:bCs/>
+        </w:rPr>
+      </w:pPr>
+      <w:r>
+        <w:t>Observações ausentes podem surgir desde a perda de informação bem como a falta de resposta durante a coleta. Nos dados coletados, existem diversas informações ausentes, portanto marcamos essas informações com uma constante lógica indicadora de valor ausente (</w:t>
+      </w:r>
+      <w:r>
+        <w:rPr>
+          <w:b/>
+          <w:bCs/>
+        </w:rPr>
+        <w:t>NA)</w:t>
+      </w:r>
+      <w:r>
+        <w:t xml:space="preserve"> durante o tratamento dos dados, para depois removê-los de acordo com o </w:t>
+      </w:r>
+      <w:r>
+        <w:rPr>
+          <w:u w:val="single"/>
+        </w:rPr>
+        <w:t>trecho de código 1.</w:t>
+      </w:r>
+      <w:r>
+        <w:rPr>
+          <w:u w:val="single"/>
+        </w:rPr>
+        <w:t>3</w:t>
+      </w:r>
+      <w:r>
+        <w:t>.</w:t>
+      </w:r>
+    </w:p>
+    <w:p>
+      <w:pPr>
+        <w:rPr>
+          <w:b/>
+          <w:bCs/>
+        </w:rPr>
+      </w:pPr>
+      <w:r>
+        <w:rPr>
+          <w:b/>
+          <w:bCs/>
+        </w:rPr>
+        <w:t>1.</w:t>
+      </w:r>
+      <w:r>
+        <w:rPr>
+          <w:b/>
+          <w:bCs/>
+        </w:rPr>
+        <w:t>4</w:t>
+      </w:r>
+      <w:r>
+        <w:rPr>
+          <w:b/>
+          <w:bCs/>
+        </w:rPr>
+        <w:t xml:space="preserve"> REMO</w:t>
+      </w:r>
+      <w:r>
+        <w:rPr>
+          <w:b/>
+          <w:bCs/>
+        </w:rPr>
+        <w:t>VENDO</w:t>
+      </w:r>
+      <w:r>
+        <w:rPr>
+          <w:b/>
+          <w:bCs/>
+        </w:rPr>
+        <w:t xml:space="preserve"> OUTLIERS</w:t>
+      </w:r>
+    </w:p>
+    <w:p>
+      <w:r>
+        <w:t xml:space="preserve">Outro erro comum é a existência de </w:t>
+      </w:r>
       <w:r>
         <w:rPr>
           <w:i/>
           <w:iCs/>
         </w:rPr>
-        <w:t>string</w:t>
-      </w:r>
-      <w:proofErr w:type="spellEnd"/>
-      <w:r>
-        <w:t xml:space="preserve"> e por conseguinte, para </w:t>
-      </w:r>
-      <w:proofErr w:type="spellStart"/>
+        <w:t>outliers</w:t>
+      </w:r>
+      <w:r>
+        <w:rPr>
+          <w:b/>
+          <w:bCs/>
+        </w:rPr>
+        <w:t xml:space="preserve">, </w:t>
+      </w:r>
+      <w:r>
+        <w:t xml:space="preserve">que são valores que fogem do padrão ou que não fazem sentido para o tipo de dado analisado devido a erros de input, como por exemplo, a sensação térmica máxima de 99.9°C encontrada durante um sumário da coluna de sensação térmica que exibe valores mínimos, máximos, mediana, média, primeiro quartil e terceiro quartil dos dados. Efetuando a mesma análise para a umidade foram encontrados valores de umidade iguais a 0, que não correspondem a valores válidos. Também foi utilizado gráficos simples de boxplot e histograma com os dados ainda contendo outliers. O tratamento dessas anomalias envolve a remoção ou substituição por valores padrões e foram realizados no </w:t>
+      </w:r>
+      <w:r>
+        <w:rPr>
+          <w:u w:val="single"/>
+        </w:rPr>
+        <w:t>trecho de código 1.</w:t>
+      </w:r>
+      <w:r>
+        <w:rPr>
+          <w:u w:val="single"/>
+        </w:rPr>
+        <w:t>4</w:t>
+      </w:r>
+      <w:r>
+        <w:t xml:space="preserve">. Para esses casos, como as outras medidas continham dados validos, colocamos como </w:t>
+      </w:r>
       <w:r>
         <w:rPr>
           <w:i/>
           <w:iCs/>
         </w:rPr>
-        <w:t>numeric</w:t>
-      </w:r>
-      <w:proofErr w:type="spellEnd"/>
-      <w:r>
-        <w:t xml:space="preserve">, como demonstrado no </w:t>
-      </w:r>
-      <w:r>
-        <w:rPr>
-          <w:u w:val="single"/>
-        </w:rPr>
-        <w:t>trecho de código 1.</w:t>
-      </w:r>
-      <w:r>
-        <w:rPr>
-          <w:u w:val="single"/>
-        </w:rPr>
-        <w:t>1</w:t>
-      </w:r>
-      <w:r>
-        <w:t>. </w:t>
-      </w:r>
-    </w:p>
-    <w:p>
-      <w:pPr>
-        <w:rPr>
-          <w:b/>
-          <w:bCs/>
-        </w:rPr>
-      </w:pPr>
-      <w:r>
-        <w:rPr>
-          <w:b/>
-          <w:bCs/>
-        </w:rPr>
-        <w:t>1.2 FORMATAÇÃO DA DATA</w:t>
-      </w:r>
-    </w:p>
-    <w:p>
-      <w:r>
-        <w:t>Os dados também podem e</w:t>
-      </w:r>
-      <w:r>
-        <w:t xml:space="preserve">star com um formato não compatível com a sintaxe da linguagem R, portanto efetuamos uma conversão dessas informações para o formato </w:t>
-      </w:r>
-      <w:proofErr w:type="spellStart"/>
-      <w:r>
-        <w:t>POSIXct</w:t>
-      </w:r>
-      <w:proofErr w:type="spellEnd"/>
-      <w:r>
-        <w:t xml:space="preserve">, de acordo com o </w:t>
-      </w:r>
-      <w:r>
-        <w:rPr>
-          <w:u w:val="single"/>
-        </w:rPr>
-        <w:t>trecho de código 1.</w:t>
-      </w:r>
-      <w:r>
-        <w:rPr>
-          <w:u w:val="single"/>
-        </w:rPr>
-        <w:t>2</w:t>
-      </w:r>
-      <w:r>
-        <w:t>. Além disso, para simplificar algumas consultas foram criadas colunas em separ</w:t>
-      </w:r>
-      <w:r>
-        <w:t xml:space="preserve">ação de ano, mês e dia. </w:t>
-      </w:r>
-    </w:p>
-    <w:p>
-      <w:pPr>
-        <w:rPr>
-          <w:b/>
-          <w:bCs/>
-        </w:rPr>
-      </w:pPr>
-      <w:r>
-        <w:rPr>
-          <w:b/>
-          <w:bCs/>
-        </w:rPr>
-        <w:lastRenderedPageBreak/>
-        <w:t>1.</w:t>
-      </w:r>
-      <w:r>
-        <w:rPr>
-          <w:b/>
-          <w:bCs/>
-        </w:rPr>
-        <w:t>3</w:t>
-      </w:r>
-      <w:r>
-        <w:rPr>
-          <w:b/>
-          <w:bCs/>
-        </w:rPr>
-        <w:t xml:space="preserve"> OBSERVAÇÕES AUSENTES</w:t>
-      </w:r>
-    </w:p>
-    <w:p>
-      <w:pPr>
-        <w:rPr>
-          <w:b/>
-          <w:bCs/>
-        </w:rPr>
-      </w:pPr>
-      <w:r>
-        <w:t>Observações ausentes podem surgir desde a perda de informação bem como a falta de resposta durante a coleta. Nos dados coletados, existem diversas informações ausentes, portanto marcamos essas informações c</w:t>
-      </w:r>
-      <w:r>
-        <w:t>om uma constante lógica indicadora de valor ausente (</w:t>
-      </w:r>
-      <w:r>
-        <w:rPr>
-          <w:b/>
-          <w:bCs/>
-        </w:rPr>
-        <w:t>NA)</w:t>
-      </w:r>
-      <w:r>
-        <w:t xml:space="preserve"> durante o tratamento dos dados, para depois removê-los de acordo com o </w:t>
-      </w:r>
-      <w:r>
-        <w:rPr>
-          <w:u w:val="single"/>
-        </w:rPr>
-        <w:t>trecho de código 1.</w:t>
-      </w:r>
-      <w:r>
-        <w:rPr>
-          <w:u w:val="single"/>
-        </w:rPr>
-        <w:t>3</w:t>
-      </w:r>
-      <w:r>
-        <w:t>.</w:t>
-      </w:r>
-    </w:p>
-    <w:p>
-      <w:pPr>
-        <w:rPr>
-          <w:b/>
-          <w:bCs/>
-        </w:rPr>
-      </w:pPr>
-      <w:r>
-        <w:rPr>
-          <w:b/>
-          <w:bCs/>
-        </w:rPr>
-        <w:t>1.</w:t>
-      </w:r>
-      <w:r>
-        <w:rPr>
-          <w:b/>
-          <w:bCs/>
-        </w:rPr>
-        <w:t>4</w:t>
-      </w:r>
-      <w:r>
-        <w:rPr>
-          <w:b/>
-          <w:bCs/>
-        </w:rPr>
-        <w:t xml:space="preserve"> REM</w:t>
-      </w:r>
-      <w:r>
-        <w:rPr>
-          <w:b/>
-          <w:bCs/>
-        </w:rPr>
-        <w:t>O</w:t>
-      </w:r>
-      <w:r>
-        <w:rPr>
-          <w:b/>
-          <w:bCs/>
-        </w:rPr>
-        <w:t>VENDO</w:t>
-      </w:r>
-      <w:r>
-        <w:rPr>
-          <w:b/>
-          <w:bCs/>
-        </w:rPr>
-        <w:t xml:space="preserve"> OUTLIERS</w:t>
-      </w:r>
-    </w:p>
-    <w:p>
-      <w:r>
-        <w:t xml:space="preserve">Outro erro comum é a existência de </w:t>
+        <w:t>NAs</w:t>
+      </w:r>
+      <w:r>
+        <w:t xml:space="preserve">. Assim mesmo após o tratamento acima para remoção dos </w:t>
       </w:r>
       <w:r>
         <w:rPr>
           <w:i/>
           <w:iCs/>
         </w:rPr>
-        <w:t>outliers</w:t>
-      </w:r>
-      <w:r>
-        <w:rPr>
-          <w:b/>
-          <w:bCs/>
-        </w:rPr>
-        <w:t xml:space="preserve">, </w:t>
-      </w:r>
-      <w:r>
-        <w:t>que são valores que fogem do padrão ou que não fazem sentido para o tipo de dado analisado devido a erros de input, como por exemplo, a sensação térmica máxima de 99.9°C encontrada durante um sumário da coluna de sensação térmica que exibe valores mínimos,</w:t>
-      </w:r>
-      <w:r>
-        <w:t xml:space="preserve"> máximos, mediana, média, primeiro quartil e terceiro quartil dos dados. Efetuando a mesma análise para a umidade foram encontrados valores de umidade iguais a 0, que não correspondem a valores válidos. Também foi utilizado gráficos simples de </w:t>
-      </w:r>
-      <w:proofErr w:type="spellStart"/>
-      <w:r>
-        <w:t>boxplot</w:t>
-      </w:r>
-      <w:proofErr w:type="spellEnd"/>
-      <w:r>
-        <w:t xml:space="preserve"> e hi</w:t>
-      </w:r>
-      <w:r>
-        <w:t xml:space="preserve">stograma com os dados ainda contendo outliers. O tratamento dessas anomalias envolve a remoção ou substituição por valores padrões e foram realizados no </w:t>
-      </w:r>
-      <w:r>
-        <w:rPr>
-          <w:u w:val="single"/>
-        </w:rPr>
-        <w:t>trecho de código 1.</w:t>
-      </w:r>
-      <w:r>
-        <w:rPr>
-          <w:u w:val="single"/>
-        </w:rPr>
-        <w:t>4</w:t>
-      </w:r>
-      <w:r>
-        <w:t xml:space="preserve">. Para esses casos, como as outras medidas continham dados validos, colocamos </w:t>
-      </w:r>
-      <w:proofErr w:type="gramStart"/>
-      <w:r>
-        <w:t xml:space="preserve">como </w:t>
-      </w:r>
-      <w:proofErr w:type="spellStart"/>
-      <w:r>
-        <w:rPr>
-          <w:i/>
-          <w:iCs/>
-        </w:rPr>
         <w:t>NAs</w:t>
       </w:r>
-      <w:proofErr w:type="spellEnd"/>
-      <w:proofErr w:type="gramEnd"/>
-      <w:r>
-        <w:t xml:space="preserve">. Assim mesmo após o tratamento acima para remoção dos </w:t>
-      </w:r>
-      <w:proofErr w:type="spellStart"/>
-      <w:proofErr w:type="gramStart"/>
-      <w:r>
-        <w:rPr>
-          <w:i/>
-          <w:iCs/>
-        </w:rPr>
-        <w:t>NAs</w:t>
-      </w:r>
-      <w:proofErr w:type="spellEnd"/>
-      <w:r>
-        <w:t>, alguns</w:t>
-      </w:r>
-      <w:proofErr w:type="gramEnd"/>
-      <w:r>
-        <w:t xml:space="preserve"> existirão dos dados de forma proposital para sinalizar esse ajuste.</w:t>
+      <w:r>
+        <w:t>, alguns existirão dos dados de forma proposital para sinalizar esse ajuste.</w:t>
       </w:r>
     </w:p>
     <w:p>
@@ -799,13 +662,7 @@
     </w:p>
     <w:p>
       <w:r>
-        <w:t>Encontramos em nossas análises</w:t>
-      </w:r>
-      <w:r>
-        <w:t>, valores repetidos devido a uma interrupçã</w:t>
-      </w:r>
-      <w:r>
-        <w:t xml:space="preserve">o na coleta de dados pelos sensores, entre outros motivos geralmente associados a falhas de sensores. Estes dados foram tratados e as linhas com repetições removidas da base de dados, conforme o </w:t>
+        <w:t xml:space="preserve">Encontramos em nossas análises, valores repetidos devido a uma interrupção na coleta de dados pelos sensores, entre outros motivos geralmente associados a falhas de sensores. Estes dados foram tratados e as linhas com repetições removidas da base de dados, conforme o </w:t>
       </w:r>
       <w:r>
         <w:rPr>
@@ -838,13 +695,7 @@
     </w:p>
     <w:p>
       <w:r>
-        <w:t>A anális</w:t>
-      </w:r>
-      <w:r>
-        <w:t>e exploratória baseia-se em todas as variáveis fornecidas pela base de dados da CEPAGRI. A fim de encontrar relacionamentos entre as variáveis disponíveis foram propostas diversas formas de visualização gráfica dos dados, que serão apresentadas nos tópicos</w:t>
-      </w:r>
-      <w:r>
-        <w:t xml:space="preserve"> seguintes.</w:t>
+        <w:t>A análise exploratória baseia-se em todas as variáveis fornecidas pela base de dados da CEPAGRI. A fim de encontrar relacionamentos entre as variáveis disponíveis foram propostas diversas formas de visualização gráfica dos dados, que serão apresentadas nos tópicos seguintes.</w:t>
       </w:r>
     </w:p>
     <w:p>
@@ -937,133 +788,96 @@
       <w:pPr>
         <w:pStyle w:val="Legendas"/>
       </w:pPr>
-      <w:bookmarkStart w:id="1" w:name="_Ref36226079"/>
-      <w:bookmarkStart w:id="2" w:name="_Ref36226068"/>
+      <w:bookmarkStart w:id="0" w:name="_Ref36226079"/>
+      <w:bookmarkStart w:id="1" w:name="_Ref36226068"/>
       <w:r>
         <w:t xml:space="preserve">Tabela </w:t>
       </w:r>
-      <w:r>
+      <w:fldSimple w:instr=" SEQ Tabela \* ARABIC ">
+        <w:r>
+          <w:rPr>
+            <w:noProof/>
+          </w:rPr>
+          <w:t>1</w:t>
+        </w:r>
+      </w:fldSimple>
+      <w:bookmarkEnd w:id="0"/>
+      <w:r>
+        <w:t xml:space="preserve"> – </w:t>
+      </w:r>
+      <w:bookmarkEnd w:id="1"/>
+      <w:r>
+        <w:t>Medidas de Posição dos Dados Tratados</w:t>
+      </w:r>
+    </w:p>
+    <w:p>
+      <w:pPr>
+        <w:rPr>
+          <w:lang w:eastAsia="pt-BR"/>
+        </w:rPr>
+      </w:pPr>
+    </w:p>
+    <w:p>
+      <w:r>
+        <w:rPr>
+          <w:lang w:eastAsia="pt-BR"/>
+        </w:rPr>
+        <w:t xml:space="preserve">Na </w:t>
+      </w:r>
+      <w:r>
+        <w:rPr>
+          <w:lang w:eastAsia="pt-BR"/>
+        </w:rPr>
         <w:fldChar w:fldCharType="begin"/>
       </w:r>
       <w:r>
-        <w:instrText xml:space="preserve"> SEQ Tabela \* ARABIC </w:instrText>
+        <w:instrText>REF _Ref36226079 \h</w:instrText>
+      </w:r>
+      <w:r>
+        <w:rPr>
+          <w:lang w:eastAsia="pt-BR"/>
+        </w:rPr>
       </w:r>
       <w:r>
         <w:fldChar w:fldCharType="separate"/>
       </w:r>
       <w:r>
-        <w:rPr>
-          <w:noProof/>
-        </w:rPr>
-        <w:t>1</w:t>
+        <w:t>Tabela 1</w:t>
       </w:r>
       <w:r>
         <w:fldChar w:fldCharType="end"/>
       </w:r>
-      <w:bookmarkEnd w:id="1"/>
-      <w:r>
-        <w:t xml:space="preserve"> – </w:t>
-      </w:r>
-      <w:bookmarkEnd w:id="2"/>
-      <w:r>
-        <w:t>Medidas de Posição dos Dado</w:t>
-      </w:r>
-      <w:r>
-        <w:t>s Tratados</w:t>
-      </w:r>
-    </w:p>
-    <w:p>
-      <w:pPr>
+      <w:r>
         <w:rPr>
           <w:lang w:eastAsia="pt-BR"/>
         </w:rPr>
-      </w:pPr>
-    </w:p>
-    <w:p>
-      <w:r>
+        <w:t xml:space="preserve"> acima, observamos que a média e a mediana estão próximas, em todas as variáveis, indicando que a distribuição dos dados está relativamente simétrica e os outliers foram removidos da base de dados.</w:t>
+      </w:r>
+    </w:p>
+    <w:p>
+      <w:pPr>
         <w:rPr>
           <w:lang w:eastAsia="pt-BR"/>
         </w:rPr>
-        <w:t xml:space="preserve">Na </w:t>
-      </w:r>
+      </w:pPr>
       <w:r>
         <w:rPr>
           <w:lang w:eastAsia="pt-BR"/>
         </w:rPr>
-        <w:fldChar w:fldCharType="begin"/>
-      </w:r>
-      <w:r>
-        <w:instrText>REF _Ref36226079 \h</w:instrText>
-      </w:r>
-      <w:r>
+        <w:t>Para as variáveis que representam a umidade e sensação térmica, foi detectada uma quantidade considerável de valores com algum problema. Estas linhas foram removidas da base de dados, significando que existem períodos que estão com a medição do clima prejudicada.</w:t>
+      </w:r>
+    </w:p>
+    <w:p>
+      <w:pPr>
         <w:rPr>
           <w:lang w:eastAsia="pt-BR"/>
         </w:rPr>
-      </w:r>
-      <w:r>
-        <w:fldChar w:fldCharType="separate"/>
-      </w:r>
-      <w:r>
-        <w:t>Tabela 1</w:t>
-      </w:r>
-      <w:r>
-        <w:fldChar w:fldCharType="end"/>
-      </w:r>
+      </w:pPr>
       <w:r>
         <w:rPr>
           <w:lang w:eastAsia="pt-BR"/>
         </w:rPr>
-        <w:t xml:space="preserve"> acima, observamos que a média e a mediana estão próximas, em todas as variáveis, indicando que a distribuição dos dados está relativamente simétrica e os outliers foram removidos da base de da</w:t>
-      </w:r>
-      <w:r>
-        <w:rPr>
-          <w:lang w:eastAsia="pt-BR"/>
-        </w:rPr>
-        <w:t>dos.</w:t>
-      </w:r>
-    </w:p>
-    <w:p>
-      <w:pPr>
-        <w:rPr>
-          <w:lang w:eastAsia="pt-BR"/>
-        </w:rPr>
-      </w:pPr>
-      <w:r>
-        <w:rPr>
-          <w:lang w:eastAsia="pt-BR"/>
-        </w:rPr>
-        <w:t xml:space="preserve">Para as variáveis que representam a umidade e sensação térmica, foi detectada uma quantidade considerável de valores com algum problema. Estas linhas foram removidas da base de dados, significando que existem períodos que estão com a medição do clima </w:t>
-      </w:r>
-      <w:r>
-        <w:rPr>
-          <w:lang w:eastAsia="pt-BR"/>
-        </w:rPr>
-        <w:t>prejudicada.</w:t>
-      </w:r>
-    </w:p>
-    <w:p>
-      <w:pPr>
-        <w:rPr>
-          <w:lang w:eastAsia="pt-BR"/>
-        </w:rPr>
-      </w:pPr>
-      <w:r>
-        <w:rPr>
-          <w:lang w:eastAsia="pt-BR"/>
-        </w:rPr>
-        <w:t>Existe uma grande variação entre os mínimos e os máximos de todas as variáveis, porém isto é esperado, pois a base registra dados de clima em todas as estações do ano. Existe uma atenção para o mínimo da sensação térmica (- 8.0ºC), indicando q</w:t>
-      </w:r>
-      <w:r>
-        <w:rPr>
-          <w:lang w:eastAsia="pt-BR"/>
-        </w:rPr>
-        <w:t>ue em alguns dias do ano este indicativo do clima ficou fora do esperado para um clima tropical, mas ainda assim, possível de ocorrer. Por este motivo, não foi considerado como um outlier. A mesma interpretação foi dada para os valores máximos e mínimos da</w:t>
-      </w:r>
-      <w:r>
-        <w:rPr>
-          <w:lang w:eastAsia="pt-BR"/>
-        </w:rPr>
-        <w:t>s variáveis vento e umidade.</w:t>
+        <w:t>Existe uma grande variação entre os mínimos e os máximos de todas as variáveis, porém isto é esperado, pois a base registra dados de clima em todas as estações do ano. Existe uma atenção para o mínimo da sensação térmica (- 8.0ºC), indicando que em alguns dias do ano este indicativo do clima ficou fora do esperado para um clima tropical, mas ainda assim, possível de ocorrer. Por este motivo, não foi considerado como um outlier. A mesma interpretação foi dada para os valores máximos e mínimos das variáveis vento e umidade.</w:t>
       </w:r>
     </w:p>
     <w:p>
@@ -1163,81 +977,65 @@
       <w:pPr>
         <w:pStyle w:val="Legendas"/>
       </w:pPr>
-      <w:bookmarkStart w:id="3" w:name="_Ref36238582"/>
+      <w:bookmarkStart w:id="2" w:name="_Ref36238582"/>
       <w:r>
         <w:t xml:space="preserve">Tabela </w:t>
       </w:r>
-      <w:r>
+      <w:fldSimple w:instr=" SEQ Tabela \* ARABIC ">
+        <w:r>
+          <w:rPr>
+            <w:noProof/>
+          </w:rPr>
+          <w:t>2</w:t>
+        </w:r>
+      </w:fldSimple>
+      <w:bookmarkEnd w:id="2"/>
+      <w:r>
+        <w:t xml:space="preserve"> - Medidas de Dispersão dos Dados Tratados</w:t>
+      </w:r>
+    </w:p>
+    <w:p>
+      <w:pPr>
+        <w:rPr>
+          <w:lang w:eastAsia="pt-BR"/>
+        </w:rPr>
+      </w:pPr>
+    </w:p>
+    <w:p>
+      <w:r>
+        <w:rPr>
+          <w:lang w:eastAsia="pt-BR"/>
+        </w:rPr>
+        <w:t xml:space="preserve">O desvio-padrão na </w:t>
+      </w:r>
+      <w:r>
+        <w:rPr>
+          <w:lang w:eastAsia="pt-BR"/>
+        </w:rPr>
         <w:fldChar w:fldCharType="begin"/>
       </w:r>
       <w:r>
-        <w:instrText xml:space="preserve"> SEQ Tabela \* ARABIC </w:instrText>
+        <w:instrText>REF _Ref36238582 \h</w:instrText>
+      </w:r>
+      <w:r>
+        <w:rPr>
+          <w:lang w:eastAsia="pt-BR"/>
+        </w:rPr>
       </w:r>
       <w:r>
         <w:fldChar w:fldCharType="separate"/>
       </w:r>
       <w:r>
-        <w:rPr>
-          <w:noProof/>
-        </w:rPr>
-        <w:t>2</w:t>
+        <w:t>Tabela 2</w:t>
       </w:r>
       <w:r>
         <w:fldChar w:fldCharType="end"/>
       </w:r>
-      <w:bookmarkEnd w:id="3"/>
-      <w:r>
-        <w:t xml:space="preserve"> - Medidas de Dispersão dos Dados Tratados</w:t>
-      </w:r>
-    </w:p>
-    <w:p>
-      <w:pPr>
+      <w:r>
         <w:rPr>
           <w:lang w:eastAsia="pt-BR"/>
         </w:rPr>
-      </w:pPr>
-    </w:p>
-    <w:p>
-      <w:r>
-        <w:rPr>
-          <w:lang w:eastAsia="pt-BR"/>
-        </w:rPr>
-        <w:t xml:space="preserve">O desvio-padrão na </w:t>
-      </w:r>
-      <w:r>
-        <w:rPr>
-          <w:lang w:eastAsia="pt-BR"/>
-        </w:rPr>
-        <w:fldChar w:fldCharType="begin"/>
-      </w:r>
-      <w:r>
-        <w:instrText>REF _Ref36238582 \h</w:instrText>
-      </w:r>
-      <w:r>
-        <w:rPr>
-          <w:lang w:eastAsia="pt-BR"/>
-        </w:rPr>
-      </w:r>
-      <w:r>
-        <w:fldChar w:fldCharType="separate"/>
-      </w:r>
-      <w:r>
-        <w:t>Tabela 2</w:t>
-      </w:r>
-      <w:r>
-        <w:fldChar w:fldCharType="end"/>
-      </w:r>
-      <w:r>
-        <w:rPr>
-          <w:lang w:eastAsia="pt-BR"/>
-        </w:rPr>
-        <w:t xml:space="preserve">, se mostrou mais disperso na variável umidade. O coeficiente de variação, representa o desvio-padrão expresso como porcentagem da média.  Apesar de o vento ter um desvio-padrão menor do que a </w:t>
-      </w:r>
-      <w:r>
-        <w:rPr>
-          <w:lang w:eastAsia="pt-BR"/>
-        </w:rPr>
-        <w:t xml:space="preserve">variável umidade, o coeficiente de variação do vento é </w:t>
+        <w:t xml:space="preserve">, se mostrou mais disperso na variável umidade. O coeficiente de variação, representa o desvio-padrão expresso como porcentagem da média.  Apesar de o vento ter um desvio-padrão menor do que a variável umidade, o coeficiente de variação do vento é </w:t>
       </w:r>
       <w:r>
         <w:rPr>
@@ -1259,27 +1057,12 @@
           <w:b/>
           <w:bCs/>
         </w:rPr>
-        <w:t>2.3 BOXPLOT E HIS</w:t>
-      </w:r>
-      <w:r>
-        <w:rPr>
-          <w:b/>
-          <w:bCs/>
-        </w:rPr>
-        <w:t>TOGRAMA DAS VARIÁVEIS</w:t>
-      </w:r>
-    </w:p>
-    <w:p>
-      <w:r>
-        <w:t xml:space="preserve">Os gráficos do </w:t>
-      </w:r>
-      <w:proofErr w:type="spellStart"/>
-      <w:r>
-        <w:t>boxplot</w:t>
-      </w:r>
-      <w:proofErr w:type="spellEnd"/>
-      <w:r>
-        <w:t xml:space="preserve"> e histograma, </w:t>
+        <w:t>2.3 BOXPLOT E HISTOGRAMA DAS VARIÁVEIS</w:t>
+      </w:r>
+    </w:p>
+    <w:p>
+      <w:r>
+        <w:t xml:space="preserve">Os gráficos do boxplot e histograma, </w:t>
       </w:r>
       <w:r>
         <w:rPr>
@@ -1303,10 +1086,7 @@
         <w:t>,</w:t>
       </w:r>
       <w:r>
-        <w:t xml:space="preserve"> possuem o intuito de fornecer informações sobre a variabilidade dos dados. O conjunto de medidas avaliadas nesses gráficos fornece evidências acerca da posição, dispe</w:t>
-      </w:r>
-      <w:r>
-        <w:t>rsão, assimetria e valores atípicos.</w:t>
+        <w:t xml:space="preserve"> possuem o intuito de fornecer informações sobre a variabilidade dos dados. O conjunto de medidas avaliadas nesses gráficos fornece evidências acerca da posição, dispersão, assimetria e valores atípicos.</w:t>
       </w:r>
     </w:p>
     <w:p>
@@ -1365,34 +1145,16 @@
       <w:r>
         <w:t xml:space="preserve">Gráfico </w:t>
       </w:r>
-      <w:r>
-        <w:fldChar w:fldCharType="begin"/>
-      </w:r>
-      <w:r>
-        <w:instrText xml:space="preserve"> SEQ Gráfico \* ARABIC </w:instrText>
-      </w:r>
-      <w:r>
-        <w:fldChar w:fldCharType="separate"/>
-      </w:r>
-      <w:r>
-        <w:rPr>
-          <w:noProof/>
-        </w:rPr>
-        <w:t>1</w:t>
-      </w:r>
-      <w:r>
-        <w:fldChar w:fldCharType="end"/>
-      </w:r>
-      <w:r>
-        <w:t xml:space="preserve"> - </w:t>
-      </w:r>
-      <w:proofErr w:type="spellStart"/>
-      <w:r>
-        <w:t>Boxplot</w:t>
-      </w:r>
-      <w:proofErr w:type="spellEnd"/>
-      <w:r>
-        <w:t xml:space="preserve"> para cada variável quantitativa</w:t>
+      <w:fldSimple w:instr=" SEQ Gráfico \* ARABIC ">
+        <w:r>
+          <w:rPr>
+            <w:noProof/>
+          </w:rPr>
+          <w:t>1</w:t>
+        </w:r>
+      </w:fldSimple>
+      <w:r>
+        <w:t xml:space="preserve"> - Boxplot para cada variável quantitativa</w:t>
       </w:r>
     </w:p>
     <w:p>
@@ -1404,21 +1166,7 @@
     </w:p>
     <w:p>
       <w:r>
-        <w:t>A temperatura possui sua mediana na posição aproximada 21Cº do gráfico, seus dados estão distribuídos relativamente de maneira simétrica, co</w:t>
-      </w:r>
-      <w:r>
-        <w:t xml:space="preserve">mo é possível observar no histograma de dispersão e nos quartis do </w:t>
-      </w:r>
-      <w:proofErr w:type="spellStart"/>
-      <w:r>
-        <w:t>boxplot</w:t>
-      </w:r>
-      <w:proofErr w:type="spellEnd"/>
-      <w:r>
-        <w:t>. As outras variáveis sensação térmica e vento, apresentaram uma quantidade considerável de dados fora do limite superior ou inferior, indicando que existe uma assimetria na frequênc</w:t>
-      </w:r>
-      <w:r>
-        <w:t>ia das observações e uma maior dispersão, suas medianas estão em 20ºC e 25 km/h respectivamente. A umidade também apresentou dados fora do limite inferior, a mediana ficou próxima dos 75 % de e os limites inferior e superior estão entre 73 % e 87 %.</w:t>
+        <w:t>A temperatura possui sua mediana na posição aproximada 21Cº do gráfico, seus dados estão distribuídos relativamente de maneira simétrica, como é possível observar no histograma de dispersão e nos quartis do boxplot. As outras variáveis sensação térmica e vento, apresentaram uma quantidade considerável de dados fora do limite superior ou inferior, indicando que existe uma assimetria na frequência das observações e uma maior dispersão, suas medianas estão em 20ºC e 25 km/h respectivamente. A umidade também apresentou dados fora do limite inferior, a mediana ficou próxima dos 75 % de e os limites inferior e superior estão entre 73 % e 87 %.</w:t>
       </w:r>
     </w:p>
     <w:p>
@@ -1475,29 +1223,16 @@
         <w:pStyle w:val="Legendas"/>
       </w:pPr>
       <w:r>
-        <w:t>Gráf</w:t>
-      </w:r>
-      <w:r>
-        <w:t xml:space="preserve">ico </w:t>
-      </w:r>
-      <w:r>
-        <w:fldChar w:fldCharType="begin"/>
-      </w:r>
-      <w:r>
-        <w:instrText xml:space="preserve"> SEQ Gráfico \* ARABIC </w:instrText>
-      </w:r>
-      <w:r>
-        <w:fldChar w:fldCharType="separate"/>
-      </w:r>
-      <w:r>
-        <w:rPr>
-          <w:noProof/>
-        </w:rPr>
-        <w:t>2</w:t>
-      </w:r>
-      <w:r>
-        <w:fldChar w:fldCharType="end"/>
-      </w:r>
+        <w:t xml:space="preserve">Gráfico </w:t>
+      </w:r>
+      <w:fldSimple w:instr=" SEQ Gráfico \* ARABIC ">
+        <w:r>
+          <w:rPr>
+            <w:noProof/>
+          </w:rPr>
+          <w:t>2</w:t>
+        </w:r>
+      </w:fldSimple>
       <w:r>
         <w:t xml:space="preserve"> - Histograma para cada variável quantitativa</w:t>
       </w:r>
@@ -1511,13 +1246,7 @@
     </w:p>
     <w:p>
       <w:r>
-        <w:t>O Histograma apresenta a frequência na qual um evento acontece dentro de um intervalo dado. Os histogramas foram criados com intervalos diferentes, de acordo com a unidade de medid</w:t>
-      </w:r>
-      <w:r>
-        <w:t>a de cada variável. A variável que mais se mostrou assimétrica em sua distribuição foi o vento, tendo o seu pico de frequência na distribuição entre 5 km/h e 10 km/h. A umidade ficou entre 80% e 90%, a sensação térmica entre 18ºC e 20ºC e a temperatura ent</w:t>
-      </w:r>
-      <w:r>
-        <w:t>re 20ºC e 22ºC.</w:t>
+        <w:t>O Histograma apresenta a frequência na qual um evento acontece dentro de um intervalo dado. Os histogramas foram criados com intervalos diferentes, de acordo com a unidade de medida de cada variável. A variável que mais se mostrou assimétrica em sua distribuição foi o vento, tendo o seu pico de frequência na distribuição entre 5 km/h e 10 km/h. A umidade ficou entre 80% e 90%, a sensação térmica entre 18ºC e 20ºC e a temperatura entre 20ºC e 22ºC.</w:t>
       </w:r>
     </w:p>
     <w:p>
@@ -1598,10 +1327,7 @@
     </w:p>
     <w:p>
       <w:r>
-        <w:t>Para verificar se existe alguma relação simples entre todas as medidas, temperatura, sensação térmica, umidade e velocidade do vento, foi extraído a média por mês das temperaturas, considerando tod</w:t>
-      </w:r>
-      <w:r>
-        <w:t xml:space="preserve">os as medidas do mesmo mês independente do ano. Os valores Nas das medidas sensação térmica e umidade foram removidos, pois os registros não iriam influenciar na análise. </w:t>
+        <w:t xml:space="preserve">Para verificar se existe alguma relação simples entre todas as medidas, temperatura, sensação térmica, umidade e velocidade do vento, foi extraído a média por mês das temperaturas, considerando todos as medidas do mesmo mês independente do ano. Os valores Nas das medidas sensação térmica e umidade foram removidos, pois os registros não iriam influenciar na análise. </w:t>
       </w:r>
       <w:r>
         <w:t xml:space="preserve">O </w:t>
@@ -1634,10 +1360,7 @@
     <w:p>
       <w:r>
         <w:lastRenderedPageBreak/>
-        <w:t>Como não seria medido a frequência dos dados, qualquer valor não encontrado foi remo</w:t>
-      </w:r>
-      <w:r>
-        <w:t>vido. Foram encontrados os valores médios conforme a tabela abaixo.</w:t>
+        <w:t>Como não seria medido a frequência dos dados, qualquer valor não encontrado foi removido. Foram encontrados os valores médios conforme a tabela abaixo.</w:t>
       </w:r>
     </w:p>
     <w:p>
@@ -1696,50 +1419,34 @@
       <w:r>
         <w:t xml:space="preserve">Tabela </w:t>
       </w:r>
-      <w:r>
-        <w:fldChar w:fldCharType="begin"/>
-      </w:r>
-      <w:r>
-        <w:instrText xml:space="preserve"> SEQ Tabela \* ARABIC </w:instrText>
-      </w:r>
-      <w:r>
-        <w:fldChar w:fldCharType="separate"/>
-      </w:r>
-      <w:r>
+      <w:fldSimple w:instr=" SEQ Tabela \* ARABIC ">
+        <w:r>
+          <w:rPr>
+            <w:noProof/>
+          </w:rPr>
+          <w:t>3</w:t>
+        </w:r>
+      </w:fldSimple>
+      <w:r>
+        <w:t xml:space="preserve"> - </w:t>
+      </w:r>
+      <w:r>
+        <w:t>Valores médios por mês das medidas coletadas de todos os anos</w:t>
+      </w:r>
+    </w:p>
+    <w:p>
+      <w:pPr>
+        <w:pStyle w:val="Legendas"/>
+      </w:pPr>
+    </w:p>
+    <w:p>
+      <w:pPr>
         <w:rPr>
           <w:noProof/>
         </w:rPr>
-        <w:t>3</w:t>
-      </w:r>
-      <w:r>
-        <w:fldChar w:fldCharType="end"/>
-      </w:r>
-      <w:r>
-        <w:t xml:space="preserve"> - </w:t>
-      </w:r>
-      <w:r>
-        <w:t>Valores médios por mês das medidas coletadas de todos os anos</w:t>
-      </w:r>
-    </w:p>
-    <w:p>
-      <w:pPr>
-        <w:pStyle w:val="Legendas"/>
-      </w:pPr>
-    </w:p>
-    <w:p>
-      <w:pPr>
-        <w:rPr>
-          <w:noProof/>
-        </w:rPr>
-      </w:pPr>
-      <w:r>
-        <w:t>É possível ver pelos dados apresentados que a diferença da sensação térmica costuma ser maior nos meses do invern</w:t>
-      </w:r>
-      <w:r>
-        <w:t>o. Além da tabela, foi utilizado o gráfico das medidas, com valores não normalizados para verificar o comportamento durante os meses dos valores. O fato de não estar normalizado para essa análise não impactará nos resultados pois o foco de comparação é tem</w:t>
-      </w:r>
-      <w:r>
-        <w:t xml:space="preserve">peratura e sensação térmica, que apresentam a mesma escala de valores. As outras medias estão junto para verificar se nos meses que a diferença térmica foi maior, existe alguma queda ou aumento nos valores das outras medidas. </w:t>
+      </w:pPr>
+      <w:r>
+        <w:t xml:space="preserve">É possível ver pelos dados apresentados que a diferença da sensação térmica costuma ser maior nos meses do inverno. Além da tabela, foi utilizado o gráfico das medidas, com valores não normalizados para verificar o comportamento durante os meses dos valores. O fato de não estar normalizado para essa análise não impactará nos resultados pois o foco de comparação é temperatura e sensação térmica, que apresentam a mesma escala de valores. As outras medias estão junto para verificar se nos meses que a diferença térmica foi maior, existe alguma queda ou aumento nos valores das outras medidas. </w:t>
       </w:r>
     </w:p>
     <w:p>
@@ -1804,24 +1511,14 @@
       <w:r>
         <w:t xml:space="preserve">Gráfico </w:t>
       </w:r>
-      <w:r>
-        <w:fldChar w:fldCharType="begin"/>
-      </w:r>
-      <w:r>
-        <w:instrText xml:space="preserve"> SEQ Gráfico \* ARABIC </w:instrText>
-      </w:r>
-      <w:r>
-        <w:fldChar w:fldCharType="separate"/>
-      </w:r>
-      <w:r>
-        <w:rPr>
-          <w:noProof/>
-        </w:rPr>
-        <w:t>3</w:t>
-      </w:r>
-      <w:r>
-        <w:fldChar w:fldCharType="end"/>
-      </w:r>
+      <w:fldSimple w:instr=" SEQ Gráfico \* ARABIC ">
+        <w:r>
+          <w:rPr>
+            <w:noProof/>
+          </w:rPr>
+          <w:t>3</w:t>
+        </w:r>
+      </w:fldSimple>
       <w:r>
         <w:t xml:space="preserve"> - Visualização de todas as variáveis numéricas sem normalização</w:t>
       </w:r>
@@ -1836,21 +1533,12 @@
     <w:p>
       <w:r>
         <w:lastRenderedPageBreak/>
-        <w:t>No gráfico é possível observar que a distância entre as medidas sensação térmica e temperatura é maior nos meses de inverno do que no verão, início de outono e final da primavera. Além disso, quando a umidade começa a diminuir, essa distância começa a aume</w:t>
-      </w:r>
-      <w:r>
-        <w:t xml:space="preserve">ntar, indicando uma possível relação. </w:t>
-      </w:r>
-    </w:p>
-    <w:p>
-      <w:r>
-        <w:t>Para verificar a variação das medidas, o gráfico com os valores normalizados foi realizado. No gráfico com os valores normalizados, é possível ver que a temperatura possui uma variação muito mais acentuada que a sensa</w:t>
-      </w:r>
-      <w:r>
-        <w:t>ção térmica, apesar das duas seguirem curvas semelhantes nos meses avaliados. A variação da umidade segue uma curva parecida com a temperatura, porém com um deslocamento de meses, indicando alguma relação entre a queda de temperatura e a queda de umidade p</w:t>
-      </w:r>
-      <w:r>
-        <w:t>osterior.</w:t>
+        <w:t xml:space="preserve">No gráfico é possível observar que a distância entre as medidas sensação térmica e temperatura é maior nos meses de inverno do que no verão, início de outono e final da primavera. Além disso, quando a umidade começa a diminuir, essa distância começa a aumentar, indicando uma possível relação. </w:t>
+      </w:r>
+    </w:p>
+    <w:p>
+      <w:r>
+        <w:t>Para verificar a variação das medidas, o gráfico com os valores normalizados foi realizado. No gráfico com os valores normalizados, é possível ver que a temperatura possui uma variação muito mais acentuada que a sensação térmica, apesar das duas seguirem curvas semelhantes nos meses avaliados. A variação da umidade segue uma curva parecida com a temperatura, porém com um deslocamento de meses, indicando alguma relação entre a queda de temperatura e a queda de umidade posterior.</w:t>
       </w:r>
     </w:p>
     <w:p>
@@ -1915,151 +1603,103 @@
       <w:r>
         <w:t xml:space="preserve">Gráfico </w:t>
       </w:r>
+      <w:fldSimple w:instr=" SEQ Gráfico \* ARABIC ">
+        <w:r>
+          <w:rPr>
+            <w:noProof/>
+          </w:rPr>
+          <w:t>4</w:t>
+        </w:r>
+      </w:fldSimple>
+      <w:r>
+        <w:t xml:space="preserve"> - Comparativo dos valores médios normalizados ao mês de todo o período</w:t>
+      </w:r>
+    </w:p>
+    <w:p/>
+    <w:p>
+      <w:r>
+        <w:t xml:space="preserve">Porém esse análise é superficial, conta com poucos dados, não foi feito uma avaliação em detalhe do período do dia pois a temperatura e umidade mudam durante o dia e noite e foram usadas apenas médias mensais, sendo uma avaliação que não pode ser utilizada para conclusões referente a verdadeira relação entre temperatura e umidade. </w:t>
+      </w:r>
+    </w:p>
+    <w:p>
+      <w:r>
+        <w:rPr>
+          <w:b/>
+          <w:bCs/>
+        </w:rPr>
+        <w:t xml:space="preserve">3.2 </w:t>
+      </w:r>
+      <w:r>
+        <w:rPr>
+          <w:b/>
+          <w:bCs/>
+        </w:rPr>
+        <w:t xml:space="preserve"> </w:t>
+      </w:r>
+      <w:r>
+        <w:rPr>
+          <w:b/>
+          <w:bCs/>
+        </w:rPr>
+        <w:t>ANÁLISE DAS ESTAÇÕES VERÃO E INVERNO</w:t>
+      </w:r>
+    </w:p>
+    <w:p>
+      <w:r>
+        <w:t xml:space="preserve">O </w:t>
+      </w:r>
+      <w:r>
+        <w:rPr>
+          <w:u w:val="single"/>
+        </w:rPr>
+        <w:t>trecho de código 3.2</w:t>
+      </w:r>
+      <w:r>
+        <w:t xml:space="preserve"> </w:t>
+      </w:r>
+      <w:r>
+        <w:t>observa a relação entre as variáveis temperatura, sensação térmica e umidade durante as estações do inverno e do verão de cada ano, foi realizada a média por dia de cada variável. Como a unidade de medida das variáveis não são as mesmas, foi realizada a normalização de cada uma, colocando os valores entre zero e um.</w:t>
+      </w:r>
+    </w:p>
+    <w:p>
+      <w:r>
+        <w:lastRenderedPageBreak/>
+        <w:t>O</w:t>
+      </w:r>
+      <w:r>
+        <w:t xml:space="preserve"> </w:t>
+      </w:r>
       <w:r>
         <w:fldChar w:fldCharType="begin"/>
       </w:r>
       <w:r>
-        <w:instrText xml:space="preserve"> SEQ Gráfico \* ARABIC </w:instrText>
+        <w:instrText xml:space="preserve"> REF _Ref36371644 \h </w:instrText>
       </w:r>
       <w:r>
         <w:fldChar w:fldCharType="separate"/>
       </w:r>
       <w:r>
+        <w:t xml:space="preserve">Gráfico </w:t>
+      </w:r>
+      <w:r>
         <w:rPr>
           <w:noProof/>
         </w:rPr>
-        <w:t>4</w:t>
+        <w:t>5</w:t>
       </w:r>
       <w:r>
         <w:fldChar w:fldCharType="end"/>
       </w:r>
       <w:r>
-        <w:t xml:space="preserve"> - Comparativo dos valores médios normalizados ao mês de todo o período</w:t>
-      </w:r>
-    </w:p>
-    <w:p/>
-    <w:p>
-      <w:r>
-        <w:t>Porém esse análise é superficial, conta com poucos dados, não foi feito uma avaliação em detalhe do período do dia pois a temperatura e umidade mudam durante o dia e noite e foram usadas apenas médias mensais, sendo uma avaliação que não pode s</w:t>
-      </w:r>
-      <w:r>
-        <w:t xml:space="preserve">er utilizada para conclusões referente a verdadeira relação entre temperatura e umidade. </w:t>
-      </w:r>
-    </w:p>
-    <w:p>
-      <w:proofErr w:type="gramStart"/>
-      <w:r>
-        <w:rPr>
-          <w:b/>
-          <w:bCs/>
-        </w:rPr>
-        <w:t xml:space="preserve">3.2 </w:t>
-      </w:r>
-      <w:r>
-        <w:rPr>
-          <w:b/>
-          <w:bCs/>
-        </w:rPr>
         <w:t xml:space="preserve"> </w:t>
       </w:r>
       <w:r>
-        <w:rPr>
-          <w:b/>
-          <w:bCs/>
-        </w:rPr>
-        <w:t>ANÁLISE</w:t>
-      </w:r>
-      <w:proofErr w:type="gramEnd"/>
-      <w:r>
-        <w:rPr>
-          <w:b/>
-          <w:bCs/>
-        </w:rPr>
-        <w:t xml:space="preserve"> DAS ESTAÇÕES VERÃO E INVERNO</w:t>
-      </w:r>
-    </w:p>
-    <w:p>
-      <w:r>
-        <w:t xml:space="preserve">O </w:t>
-      </w:r>
-      <w:r>
-        <w:rPr>
-          <w:u w:val="single"/>
-        </w:rPr>
-        <w:t>trecho de código 3.2</w:t>
-      </w:r>
-      <w:r>
-        <w:t xml:space="preserve"> </w:t>
-      </w:r>
-      <w:r>
-        <w:t>observa</w:t>
-      </w:r>
-      <w:r>
-        <w:t xml:space="preserve"> </w:t>
-      </w:r>
-      <w:r>
-        <w:t>a relação entre as variáveis temperatura, sensação térmica e umidade durante as estações do inverno e do verão de cada ano</w:t>
-      </w:r>
-      <w:r>
-        <w:t>,</w:t>
-      </w:r>
-      <w:r>
-        <w:t xml:space="preserve"> </w:t>
-      </w:r>
-      <w:r>
-        <w:t>f</w:t>
-      </w:r>
-      <w:r>
-        <w:t>oi realizada a média por dia de cada variável. Como a unidade de medida das variáveis não são as mesmas, foi realizada a normalizaç</w:t>
-      </w:r>
-      <w:r>
-        <w:t>ão de cada uma, colocando os valores entre zero e um.</w:t>
-      </w:r>
-    </w:p>
-    <w:p>
-      <w:r>
-        <w:lastRenderedPageBreak/>
-        <w:t xml:space="preserve">O </w:t>
-      </w:r>
-      <w:r>
-        <w:fldChar w:fldCharType="begin"/>
-      </w:r>
-      <w:r>
-        <w:instrText>REF _Ref36371644 \h</w:instrText>
-      </w:r>
-      <w:r>
-        <w:fldChar w:fldCharType="separate"/>
-      </w:r>
-      <w:r>
-        <w:t>Gráfico 3</w:t>
-      </w:r>
-      <w:r>
-        <w:fldChar w:fldCharType="end"/>
-      </w:r>
-      <w:r>
-        <w:t xml:space="preserve"> abaixo, mostra uma série temporal nos períodos compreendidos entre verão (21 dezembro – 20 março) e inverno (21 junho - 20 setembro) em cada ano da base de dados. </w:t>
-      </w:r>
-    </w:p>
-    <w:p>
-      <w:r>
-        <w:t xml:space="preserve">É possível observar que a umidade </w:t>
-      </w:r>
-      <w:proofErr w:type="spellStart"/>
-      <w:r>
-        <w:t>influencia</w:t>
-      </w:r>
-      <w:proofErr w:type="spellEnd"/>
-      <w:r>
-        <w:t xml:space="preserve"> de maneira inversa na temperatura e sensação t</w:t>
-      </w:r>
-      <w:r>
-        <w:t xml:space="preserve">érmica, pois geralmente quando acontece um pico em um dos extremos de umidade a temperatura e sensação térmica vão para o extremo oposto. Por outro lado, a movimentação das variáveis temperatura e sensação térmica em todos os gráficos é muito similar, mas </w:t>
-      </w:r>
-      <w:r>
-        <w:t>com a temperatura em todo o período ficando ligeiramente mais alta do que a sensação térmica. Uma possível interpretação dos valores altos da umidade do ar durante os verões é que o tempo em Campinas é muito abafado durante esse período, ficando na faixa d</w:t>
-      </w:r>
-      <w:r>
-        <w:t>os 75% de umidade do ar.</w:t>
+        <w:t xml:space="preserve">abaixo, mostra uma série temporal nos períodos compreendidos entre verão (21 dezembro – 20 março) e inverno (21 junho - 20 setembro) em cada ano da base de dados. </w:t>
+      </w:r>
+    </w:p>
+    <w:p>
+      <w:r>
+        <w:t>É possível observar que a umidade influencia de maneira inversa na temperatura e sensação térmica, pois geralmente quando acontece um pico em um dos extremos de umidade a temperatura e sensação térmica vão para o extremo oposto. Por outro lado, a movimentação das variáveis temperatura e sensação térmica em todos os gráficos é muito similar, mas com a temperatura em todo o período ficando ligeiramente mais alta do que a sensação térmica. Uma possível interpretação dos valores altos da umidade do ar durante os verões é que o tempo em Campinas é muito abafado durante esse período, ficando na faixa dos 75% de umidade do ar.</w:t>
       </w:r>
     </w:p>
     <w:p>
@@ -2218,115 +1858,103 @@
       <w:pPr>
         <w:pStyle w:val="Legendas"/>
       </w:pPr>
-      <w:bookmarkStart w:id="4" w:name="_Ref36371644"/>
+      <w:bookmarkStart w:id="3" w:name="_Ref36371644"/>
+      <w:bookmarkStart w:id="4" w:name="_Ref36409380"/>
       <w:r>
         <w:t xml:space="preserve">Gráfico </w:t>
       </w:r>
-      <w:r>
+      <w:fldSimple w:instr=" SEQ Gráfico \* ARABIC ">
+        <w:r>
+          <w:rPr>
+            <w:noProof/>
+          </w:rPr>
+          <w:t>5</w:t>
+        </w:r>
+      </w:fldSimple>
+      <w:bookmarkEnd w:id="3"/>
+      <w:r>
+        <w:t xml:space="preserve"> – Médias da Temperatura, Sensação Térmica e umidade no verão por ano</w:t>
+      </w:r>
+      <w:bookmarkEnd w:id="4"/>
+    </w:p>
+    <w:p>
+      <w:pPr>
+        <w:rPr>
+          <w:lang w:eastAsia="pt-BR"/>
+        </w:rPr>
+      </w:pPr>
+    </w:p>
+    <w:p>
+      <w:r>
+        <w:rPr>
+          <w:lang w:eastAsia="pt-BR"/>
+        </w:rPr>
+        <w:t>Para o</w:t>
+      </w:r>
+      <w:r>
+        <w:rPr>
+          <w:lang w:eastAsia="pt-BR"/>
+        </w:rPr>
+        <w:t xml:space="preserve"> </w:t>
+      </w:r>
+      <w:r>
+        <w:rPr>
+          <w:lang w:eastAsia="pt-BR"/>
+        </w:rPr>
         <w:fldChar w:fldCharType="begin"/>
       </w:r>
       <w:r>
-        <w:instrText xml:space="preserve"> SEQ Gráfico \* ARABIC </w:instrText>
-      </w:r>
-      <w:r>
+        <w:rPr>
+          <w:lang w:eastAsia="pt-BR"/>
+        </w:rPr>
+        <w:instrText xml:space="preserve"> REF _Ref36378419 \h </w:instrText>
+      </w:r>
+      <w:r>
+        <w:rPr>
+          <w:lang w:eastAsia="pt-BR"/>
+        </w:rPr>
+      </w:r>
+      <w:r>
+        <w:rPr>
+          <w:lang w:eastAsia="pt-BR"/>
+        </w:rPr>
         <w:fldChar w:fldCharType="separate"/>
       </w:r>
       <w:r>
+        <w:t xml:space="preserve">Gráfico </w:t>
+      </w:r>
+      <w:r>
         <w:rPr>
           <w:noProof/>
         </w:rPr>
-        <w:t>5</w:t>
-      </w:r>
-      <w:r>
+        <w:t>6</w:t>
+      </w:r>
+      <w:r>
+        <w:rPr>
+          <w:lang w:eastAsia="pt-BR"/>
+        </w:rPr>
         <w:fldChar w:fldCharType="end"/>
       </w:r>
-      <w:bookmarkEnd w:id="4"/>
-      <w:r>
-        <w:t xml:space="preserve"> – Médias da Temperatura, Sensa</w:t>
-      </w:r>
-      <w:r>
-        <w:t>ção Térmica e umidade no verão por ano</w:t>
-      </w:r>
-    </w:p>
-    <w:p>
-      <w:pPr>
+      <w:bookmarkStart w:id="5" w:name="_GoBack"/>
+      <w:bookmarkEnd w:id="5"/>
+      <w:r>
         <w:rPr>
           <w:lang w:eastAsia="pt-BR"/>
         </w:rPr>
-      </w:pPr>
-    </w:p>
-    <w:p>
-      <w:r>
+        <w:t>, referente ao inverno, observamos uma variação maior entre as três variáveis. A umidade no período do inverno fica em torno de 50 % e ainda que em todos os anos a umidade assuma valores maiores do que as outras variáveis, nos anos de 2016 e 2018 a temperatura ficou mais próxima da umidade do que a sensação térmica. Uma possibilidade para isso ocorrer é que a variável sensação térmica pode estar sofrendo ação dos ventos no inverno. É importante mencionar, que na base de dados analisada, existem alguns valores extremo que não foram considerados como outliers, mas que não ocorrem com frequência nas estações. Esses picos que ficam fora da média podem estar afetando o comportamento das variáveis ao longo dos anos.</w:t>
+      </w:r>
+    </w:p>
+    <w:p>
+      <w:pPr>
         <w:rPr>
           <w:lang w:eastAsia="pt-BR"/>
         </w:rPr>
-        <w:t xml:space="preserve">Para o </w:t>
-      </w:r>
+      </w:pPr>
       <w:r>
         <w:rPr>
           <w:lang w:eastAsia="pt-BR"/>
         </w:rPr>
-        <w:fldChar w:fldCharType="begin"/>
-      </w:r>
-      <w:r>
-        <w:instrText>REF _Ref36378419 \h</w:instrText>
-      </w:r>
-      <w:r>
-        <w:rPr>
-          <w:lang w:eastAsia="pt-BR"/>
-        </w:rPr>
-      </w:r>
-      <w:r>
-        <w:fldChar w:fldCharType="separate"/>
-      </w:r>
-      <w:r>
-        <w:t>Gráfico 4</w:t>
-      </w:r>
-      <w:r>
-        <w:fldChar w:fldCharType="end"/>
-      </w:r>
-      <w:r>
-        <w:rPr>
-          <w:lang w:eastAsia="pt-BR"/>
-        </w:rPr>
-        <w:t>, referente ao inverno, observamos uma variação maior entre as três variáveis. A umidade no período do inverno fica em torno de 50 % e ainda que em todos os anos a umidade assuma valores maiore</w:t>
-      </w:r>
-      <w:r>
-        <w:rPr>
-          <w:lang w:eastAsia="pt-BR"/>
-        </w:rPr>
-        <w:t xml:space="preserve">s do que as outras variáveis, nos anos de 2016 e 2018 a temperatura ficou mais próxima da umidade do que a sensação térmica. Uma possibilidade para isso ocorrer é que a variável sensação térmica pode estar sofrendo ação dos ventos no inverno. É importante </w:t>
-      </w:r>
-      <w:r>
-        <w:rPr>
-          <w:lang w:eastAsia="pt-BR"/>
-        </w:rPr>
-        <w:t>mencionar, que na base de dados analisada, existem alguns valores extremo que não foram considerados como outliers, mas que não ocorrem com frequência nas estações. Esses picos que ficam fora da média podem estar afetando o comportamento das variáveis ao l</w:t>
-      </w:r>
-      <w:r>
-        <w:rPr>
-          <w:lang w:eastAsia="pt-BR"/>
-        </w:rPr>
-        <w:t>ongo dos anos.</w:t>
-      </w:r>
-    </w:p>
-    <w:p>
-      <w:pPr>
-        <w:rPr>
-          <w:lang w:eastAsia="pt-BR"/>
-        </w:rPr>
-      </w:pPr>
-      <w:r>
-        <w:rPr>
-          <w:lang w:eastAsia="pt-BR"/>
-        </w:rPr>
-        <w:t>A sensação térmica no período do inverno acompanhou a temperatura, com exceção dos anos de 2016 e 2018. Para que fosso possível investigar de maneira mais profunda os motivos pelos quais ocorreu essa discrepância, seriam necessárias mais inf</w:t>
-      </w:r>
-      <w:r>
-        <w:rPr>
-          <w:lang w:eastAsia="pt-BR"/>
-        </w:rPr>
-        <w:t>ormações sobre o clima que não abrangem esta pesquisa.</w:t>
+        <w:t>A sensação térmica no período do inverno acompanhou a temperatura, com exceção dos anos de 2016 e 2018. Para que fosso possível investigar de maneira mais profunda os motivos pelos quais ocorreu essa discrepância, seriam necessárias mais informações sobre o clima que não abrangem esta pesquisa.</w:t>
       </w:r>
     </w:p>
     <w:p>
@@ -2481,29 +2109,19 @@
       <w:pPr>
         <w:pStyle w:val="Legendas"/>
       </w:pPr>
-      <w:bookmarkStart w:id="5" w:name="_Ref36378419"/>
+      <w:bookmarkStart w:id="6" w:name="_Ref36378419"/>
       <w:r>
         <w:t xml:space="preserve">Gráfico </w:t>
       </w:r>
-      <w:r>
-        <w:fldChar w:fldCharType="begin"/>
-      </w:r>
-      <w:r>
-        <w:instrText xml:space="preserve"> SEQ Gráfico \* ARABIC </w:instrText>
-      </w:r>
-      <w:r>
-        <w:fldChar w:fldCharType="separate"/>
-      </w:r>
-      <w:r>
-        <w:rPr>
-          <w:noProof/>
-        </w:rPr>
-        <w:t>6</w:t>
-      </w:r>
-      <w:r>
-        <w:fldChar w:fldCharType="end"/>
-      </w:r>
-      <w:bookmarkEnd w:id="5"/>
+      <w:fldSimple w:instr=" SEQ Gráfico \* ARABIC ">
+        <w:r>
+          <w:rPr>
+            <w:noProof/>
+          </w:rPr>
+          <w:t>6</w:t>
+        </w:r>
+      </w:fldSimple>
+      <w:bookmarkEnd w:id="6"/>
       <w:r>
         <w:t xml:space="preserve"> - Médias da Temperatura, Sensação Térmica e umidade no inverno por ano</w:t>
       </w:r>
@@ -2568,13 +2186,7 @@
     </w:p>
     <w:p>
       <w:r>
-        <w:t xml:space="preserve">Com a intenção de observar a evolução da velocidade do vento ao longo do dia durante todo o período analisado de 2014 a 2020, o dia foi subdividido entre os </w:t>
-      </w:r>
-      <w:r>
-        <w:t>períodos</w:t>
-      </w:r>
-      <w:r>
-        <w:t xml:space="preserve"> manhã, tarde, noite e madrugada.</w:t>
+        <w:t>Com a intenção de observar a evolução da velocidade do vento ao longo do dia durante todo o período analisado de 2014 a 2020, o dia foi subdividido entre os períodos manhã, tarde, noite e madrugada.</w:t>
       </w:r>
     </w:p>
     <w:p>
@@ -2660,29 +2272,19 @@
                                 <w:lang w:eastAsia="en-US"/>
                               </w:rPr>
                             </w:pPr>
-                            <w:bookmarkStart w:id="6" w:name="_Ref36406786"/>
                             <w:bookmarkStart w:id="7" w:name="_Ref36406796"/>
+                            <w:bookmarkStart w:id="8" w:name="_Ref36406786"/>
                             <w:r>
                               <w:t xml:space="preserve">Tabela </w:t>
                             </w:r>
-                            <w:r>
-                              <w:fldChar w:fldCharType="begin"/>
-                            </w:r>
-                            <w:r>
-                              <w:instrText xml:space="preserve"> SEQ Tabela \* ARABIC </w:instrText>
-                            </w:r>
-                            <w:r>
-                              <w:fldChar w:fldCharType="separate"/>
-                            </w:r>
-                            <w:r>
-                              <w:rPr>
-                                <w:noProof/>
-                              </w:rPr>
-                              <w:t>4</w:t>
-                            </w:r>
-                            <w:r>
-                              <w:fldChar w:fldCharType="end"/>
-                            </w:r>
+                            <w:fldSimple w:instr=" SEQ Tabela \* ARABIC ">
+                              <w:r>
+                                <w:rPr>
+                                  <w:noProof/>
+                                </w:rPr>
+                                <w:t>4</w:t>
+                              </w:r>
+                            </w:fldSimple>
                             <w:bookmarkEnd w:id="7"/>
                             <w:r>
                               <w:t xml:space="preserve"> - </w:t>
@@ -2690,7 +2292,7 @@
                             <w:r>
                               <w:t>Média das velocidades do vento em km/h para cada período do dia e cada ano subsequente</w:t>
                             </w:r>
-                            <w:bookmarkEnd w:id="6"/>
+                            <w:bookmarkEnd w:id="8"/>
                           </w:p>
                         </w:txbxContent>
                       </wps:txbx>
@@ -2724,29 +2326,19 @@
                           <w:lang w:eastAsia="en-US"/>
                         </w:rPr>
                       </w:pPr>
-                      <w:bookmarkStart w:id="8" w:name="_Ref36406786"/>
                       <w:bookmarkStart w:id="9" w:name="_Ref36406796"/>
+                      <w:bookmarkStart w:id="10" w:name="_Ref36406786"/>
                       <w:r>
                         <w:t xml:space="preserve">Tabela </w:t>
                       </w:r>
-                      <w:r>
-                        <w:fldChar w:fldCharType="begin"/>
-                      </w:r>
-                      <w:r>
-                        <w:instrText xml:space="preserve"> SEQ Tabela \* ARABIC </w:instrText>
-                      </w:r>
-                      <w:r>
-                        <w:fldChar w:fldCharType="separate"/>
-                      </w:r>
-                      <w:r>
-                        <w:rPr>
-                          <w:noProof/>
-                        </w:rPr>
-                        <w:t>4</w:t>
-                      </w:r>
-                      <w:r>
-                        <w:fldChar w:fldCharType="end"/>
-                      </w:r>
+                      <w:fldSimple w:instr=" SEQ Tabela \* ARABIC ">
+                        <w:r>
+                          <w:rPr>
+                            <w:noProof/>
+                          </w:rPr>
+                          <w:t>4</w:t>
+                        </w:r>
+                      </w:fldSimple>
                       <w:bookmarkEnd w:id="9"/>
                       <w:r>
                         <w:t xml:space="preserve"> - </w:t>
@@ -2754,7 +2346,7 @@
                       <w:r>
                         <w:t>Média das velocidades do vento em km/h para cada período do dia e cada ano subsequente</w:t>
                       </w:r>
-                      <w:bookmarkEnd w:id="8"/>
+                      <w:bookmarkEnd w:id="10"/>
                     </w:p>
                   </w:txbxContent>
                 </v:textbox>
@@ -2950,24 +2542,14 @@
                             <w:r>
                               <w:t xml:space="preserve">Gráfico </w:t>
                             </w:r>
-                            <w:r>
-                              <w:fldChar w:fldCharType="begin"/>
-                            </w:r>
-                            <w:r>
-                              <w:instrText xml:space="preserve"> SEQ Gráfico \* ARABIC </w:instrText>
-                            </w:r>
-                            <w:r>
-                              <w:fldChar w:fldCharType="separate"/>
-                            </w:r>
-                            <w:r>
-                              <w:rPr>
-                                <w:noProof/>
-                              </w:rPr>
-                              <w:t>7</w:t>
-                            </w:r>
-                            <w:r>
-                              <w:fldChar w:fldCharType="end"/>
-                            </w:r>
+                            <w:fldSimple w:instr=" SEQ Gráfico \* ARABIC ">
+                              <w:r>
+                                <w:rPr>
+                                  <w:noProof/>
+                                </w:rPr>
+                                <w:t>7</w:t>
+                              </w:r>
+                            </w:fldSimple>
                             <w:r>
                               <w:t xml:space="preserve"> - Velocidade do vento por período do dia</w:t>
                             </w:r>
@@ -3010,24 +2592,14 @@
                       <w:r>
                         <w:t xml:space="preserve">Gráfico </w:t>
                       </w:r>
-                      <w:r>
-                        <w:fldChar w:fldCharType="begin"/>
-                      </w:r>
-                      <w:r>
-                        <w:instrText xml:space="preserve"> SEQ Gráfico \* ARABIC </w:instrText>
-                      </w:r>
-                      <w:r>
-                        <w:fldChar w:fldCharType="separate"/>
-                      </w:r>
-                      <w:r>
-                        <w:rPr>
-                          <w:noProof/>
-                        </w:rPr>
-                        <w:t>7</w:t>
-                      </w:r>
-                      <w:r>
-                        <w:fldChar w:fldCharType="end"/>
-                      </w:r>
+                      <w:fldSimple w:instr=" SEQ Gráfico \* ARABIC ">
+                        <w:r>
+                          <w:rPr>
+                            <w:noProof/>
+                          </w:rPr>
+                          <w:t>7</w:t>
+                        </w:r>
+                      </w:fldSimple>
                       <w:r>
                         <w:t xml:space="preserve"> - Velocidade do vento por período do dia</w:t>
                       </w:r>
@@ -3097,15 +2669,7 @@
     <w:p/>
     <w:p>
       <w:r>
-        <w:t xml:space="preserve">Notamos um comportamento bastante padronizado </w:t>
-      </w:r>
-      <w:proofErr w:type="gramStart"/>
-      <w:r>
-        <w:t>do  vento</w:t>
-      </w:r>
-      <w:proofErr w:type="gramEnd"/>
-      <w:r>
-        <w:t xml:space="preserve"> ao longo do dia e dos anos, pois o gráfico mostra de forma explícita e clara como a velocidade do vento cresce ao longo dia e diminui durante a madrugada. </w:t>
+        <w:t xml:space="preserve">Notamos um comportamento bastante padronizado do  vento ao longo do dia e dos anos, pois o gráfico mostra de forma explícita e clara como a velocidade do vento cresce ao longo dia e diminui durante a madrugada. </w:t>
       </w:r>
     </w:p>
     <w:p>
@@ -3230,24 +2794,14 @@
       <w:r>
         <w:t xml:space="preserve">Gráfico </w:t>
       </w:r>
-      <w:r>
-        <w:fldChar w:fldCharType="begin"/>
-      </w:r>
-      <w:r>
-        <w:instrText xml:space="preserve"> SEQ Gráfico \* ARABIC </w:instrText>
-      </w:r>
-      <w:r>
-        <w:fldChar w:fldCharType="separate"/>
-      </w:r>
-      <w:r>
-        <w:rPr>
-          <w:noProof/>
-        </w:rPr>
-        <w:t>8</w:t>
-      </w:r>
-      <w:r>
-        <w:fldChar w:fldCharType="end"/>
-      </w:r>
+      <w:fldSimple w:instr=" SEQ Gráfico \* ARABIC ">
+        <w:r>
+          <w:rPr>
+            <w:noProof/>
+          </w:rPr>
+          <w:t>8</w:t>
+        </w:r>
+      </w:fldSimple>
       <w:r>
         <w:t xml:space="preserve"> - Vento e Temperatura durante o verão</w:t>
       </w:r>
@@ -3320,24 +2874,14 @@
       <w:r>
         <w:t xml:space="preserve">Gráfico </w:t>
       </w:r>
-      <w:r>
-        <w:fldChar w:fldCharType="begin"/>
-      </w:r>
-      <w:r>
-        <w:instrText xml:space="preserve"> SEQ Gráfico \* ARABIC </w:instrText>
-      </w:r>
-      <w:r>
-        <w:fldChar w:fldCharType="separate"/>
-      </w:r>
-      <w:r>
-        <w:rPr>
-          <w:noProof/>
-        </w:rPr>
-        <w:t>9</w:t>
-      </w:r>
-      <w:r>
-        <w:fldChar w:fldCharType="end"/>
-      </w:r>
+      <w:fldSimple w:instr=" SEQ Gráfico \* ARABIC ">
+        <w:r>
+          <w:rPr>
+            <w:noProof/>
+          </w:rPr>
+          <w:t>9</w:t>
+        </w:r>
+      </w:fldSimple>
       <w:r>
         <w:t xml:space="preserve"> - Vento e Temperatura durante o Inverno</w:t>
       </w:r>
@@ -3408,29 +2952,19 @@
       <w:pPr>
         <w:pStyle w:val="Legenda"/>
       </w:pPr>
-      <w:bookmarkStart w:id="10" w:name="_Ref36406885"/>
+      <w:bookmarkStart w:id="11" w:name="_Ref36406885"/>
       <w:r>
         <w:t xml:space="preserve">Tabela </w:t>
       </w:r>
-      <w:r>
-        <w:fldChar w:fldCharType="begin"/>
-      </w:r>
-      <w:r>
-        <w:instrText xml:space="preserve"> SEQ Tabela \* ARABIC </w:instrText>
-      </w:r>
-      <w:r>
-        <w:fldChar w:fldCharType="separate"/>
-      </w:r>
-      <w:r>
-        <w:rPr>
-          <w:noProof/>
-        </w:rPr>
-        <w:t>5</w:t>
-      </w:r>
-      <w:r>
-        <w:fldChar w:fldCharType="end"/>
-      </w:r>
-      <w:bookmarkEnd w:id="10"/>
+      <w:fldSimple w:instr=" SEQ Tabela \* ARABIC ">
+        <w:r>
+          <w:rPr>
+            <w:noProof/>
+          </w:rPr>
+          <w:t>5</w:t>
+        </w:r>
+      </w:fldSimple>
+      <w:bookmarkEnd w:id="11"/>
       <w:r>
         <w:t xml:space="preserve"> - Frequência das classificações calor e ventos nas estações inverno e verão</w:t>
       </w:r>
@@ -3543,6 +3077,7 @@
         <w:docPartUnique/>
       </w:docPartObj>
     </w:sdtPr>
+    <w:sdtEndPr/>
     <w:sdtContent>
       <w:p>
         <w:pPr>
@@ -5372,7 +4907,7 @@
 </file>
 
 <file path=customXml/itemProps1.xml><?xml version="1.0" encoding="utf-8"?>
-<ds:datastoreItem xmlns:ds="http://schemas.openxmlformats.org/officeDocument/2006/customXml" ds:itemID="{8117FAEA-F8A9-4F72-9F6A-2F7A05A4F55E}">
+<ds:datastoreItem xmlns:ds="http://schemas.openxmlformats.org/officeDocument/2006/customXml" ds:itemID="{F5CD26CA-45DA-4560-92D5-AF8B45667930}">
   <ds:schemaRefs>
     <ds:schemaRef ds:uri="http://schemas.openxmlformats.org/officeDocument/2006/bibliography"/>
   </ds:schemaRefs>

</xml_diff>